<commit_message>
Project sjabloom = klaar
</commit_message>
<xml_diff>
--- a/documents/sjabloon/word-sjabloom-guido-vosselman-xxxx.docx
+++ b/documents/sjabloon/word-sjabloom-guido-vosselman-xxxx.docx
@@ -35,13 +35,7 @@
               <w:rPr>
                 <w:sz w:val="56"/>
               </w:rPr>
-              <w:t xml:space="preserve">Project </w:t>
-            </w:r>
-            <w:r>
-              <w:rPr>
-                <w:sz w:val="56"/>
-              </w:rPr>
-              <w:t xml:space="preserve">folder </w:t>
+              <w:t>Project 5</w:t>
             </w:r>
           </w:p>
           <w:p>
@@ -53,9 +47,9 @@
             </w:pPr>
             <w:r>
               <w:rPr>
-                <w:sz w:val="56"/>
-              </w:rPr>
-              <w:t>Reclame folder ROC</w:t>
+                <w:sz w:val="72"/>
+              </w:rPr>
+              <w:t>MBO Rijnland</w:t>
             </w:r>
           </w:p>
         </w:tc>
@@ -65,9 +59,6 @@
           <w:tcPr>
             <w:tcW w:w="9072" w:type="dxa"/>
           </w:tcPr>
-          <w:p/>
-          <w:p/>
-          <w:p/>
           <w:p/>
           <w:p/>
           <w:p/>
@@ -183,10 +174,11 @@
               <w:t>Versie:                1.0.</w:t>
             </w:r>
           </w:p>
-          <w:p>
-            <w:bookmarkStart w:id="0" w:name="_GoBack"/>
-            <w:bookmarkEnd w:id="0"/>
-          </w:p>
+          <w:p/>
+          <w:p/>
+          <w:p/>
+          <w:p/>
+          <w:p/>
           <w:p/>
           <w:p/>
           <w:p/>
@@ -196,6 +188,8 @@
           <w:p/>
           <w:p/>
         </w:tc>
+        <w:bookmarkStart w:id="0" w:name="_GoBack"/>
+        <w:bookmarkEnd w:id="0"/>
       </w:tr>
       <w:tr>
         <w:tc>
@@ -298,7 +292,7 @@
                 <w:rStyle w:val="Hyperlink"/>
                 <w:noProof/>
               </w:rPr>
-              <w:t>Orientatie en definitie</w:t>
+              <w:t>Hoofdstuk 1</w:t>
             </w:r>
             <w:r>
               <w:rPr>
@@ -384,7 +378,7 @@
                 <w:rStyle w:val="Hyperlink"/>
                 <w:noProof/>
               </w:rPr>
-              <w:t>Aanleiding</w:t>
+              <w:t>Deel 1</w:t>
             </w:r>
             <w:r>
               <w:rPr>
@@ -470,7 +464,14 @@
                 <w:rStyle w:val="Hyperlink"/>
                 <w:noProof/>
               </w:rPr>
-              <w:t>Projectopdracht</w:t>
+              <w:t xml:space="preserve">Deel </w:t>
+            </w:r>
+            <w:r>
+              <w:rPr>
+                <w:rStyle w:val="Hyperlink"/>
+                <w:noProof/>
+              </w:rPr>
+              <w:t>2</w:t>
             </w:r>
             <w:r>
               <w:rPr>
@@ -556,7 +557,14 @@
                 <w:rStyle w:val="Hyperlink"/>
                 <w:noProof/>
               </w:rPr>
-              <w:t>Planning</w:t>
+              <w:t xml:space="preserve">Deel </w:t>
+            </w:r>
+            <w:r>
+              <w:rPr>
+                <w:rStyle w:val="Hyperlink"/>
+                <w:noProof/>
+              </w:rPr>
+              <w:t>3</w:t>
             </w:r>
             <w:r>
               <w:rPr>
@@ -638,7 +646,7 @@
                 <w:rStyle w:val="Hyperlink"/>
                 <w:noProof/>
               </w:rPr>
-              <w:t>Ontwerp</w:t>
+              <w:t>Hoofdstuk 2a</w:t>
             </w:r>
             <w:r>
               <w:rPr>
@@ -680,669 +688,6 @@
                 <w:webHidden/>
               </w:rPr>
               <w:t>3</w:t>
-            </w:r>
-            <w:r>
-              <w:rPr>
-                <w:noProof/>
-                <w:webHidden/>
-              </w:rPr>
-              <w:fldChar w:fldCharType="end"/>
-            </w:r>
-          </w:hyperlink>
-        </w:p>
-        <w:p>
-          <w:pPr>
-            <w:pStyle w:val="Inhopg2"/>
-            <w:tabs>
-              <w:tab w:val="left" w:pos="880"/>
-              <w:tab w:val="right" w:leader="dot" w:pos="9062"/>
-            </w:tabs>
-            <w:rPr>
-              <w:rFonts w:eastAsiaTheme="minorEastAsia"/>
-              <w:noProof/>
-              <w:lang w:eastAsia="nl-NL"/>
-            </w:rPr>
-          </w:pPr>
-          <w:hyperlink w:anchor="_Toc460396091" w:history="1">
-            <w:r>
-              <w:rPr>
-                <w:rStyle w:val="Hyperlink"/>
-                <w:noProof/>
-              </w:rPr>
-              <w:t>2.1</w:t>
-            </w:r>
-            <w:r>
-              <w:rPr>
-                <w:rFonts w:eastAsiaTheme="minorEastAsia"/>
-                <w:noProof/>
-                <w:lang w:eastAsia="nl-NL"/>
-              </w:rPr>
-              <w:tab/>
-            </w:r>
-            <w:r>
-              <w:rPr>
-                <w:rStyle w:val="Hyperlink"/>
-                <w:noProof/>
-              </w:rPr>
-              <w:t>Inhoud van folder A (functioneel)</w:t>
-            </w:r>
-            <w:r>
-              <w:rPr>
-                <w:noProof/>
-                <w:webHidden/>
-              </w:rPr>
-              <w:tab/>
-            </w:r>
-            <w:r>
-              <w:rPr>
-                <w:noProof/>
-                <w:webHidden/>
-              </w:rPr>
-              <w:fldChar w:fldCharType="begin"/>
-            </w:r>
-            <w:r>
-              <w:rPr>
-                <w:noProof/>
-                <w:webHidden/>
-              </w:rPr>
-              <w:instrText xml:space="preserve"> PAGEREF _Toc460396091 \h </w:instrText>
-            </w:r>
-            <w:r>
-              <w:rPr>
-                <w:noProof/>
-                <w:webHidden/>
-              </w:rPr>
-            </w:r>
-            <w:r>
-              <w:rPr>
-                <w:noProof/>
-                <w:webHidden/>
-              </w:rPr>
-              <w:fldChar w:fldCharType="separate"/>
-            </w:r>
-            <w:r>
-              <w:rPr>
-                <w:noProof/>
-                <w:webHidden/>
-              </w:rPr>
-              <w:t>3</w:t>
-            </w:r>
-            <w:r>
-              <w:rPr>
-                <w:noProof/>
-                <w:webHidden/>
-              </w:rPr>
-              <w:fldChar w:fldCharType="end"/>
-            </w:r>
-          </w:hyperlink>
-        </w:p>
-        <w:p>
-          <w:pPr>
-            <w:pStyle w:val="Inhopg2"/>
-            <w:tabs>
-              <w:tab w:val="left" w:pos="880"/>
-              <w:tab w:val="right" w:leader="dot" w:pos="9062"/>
-            </w:tabs>
-            <w:rPr>
-              <w:rFonts w:eastAsiaTheme="minorEastAsia"/>
-              <w:noProof/>
-              <w:lang w:eastAsia="nl-NL"/>
-            </w:rPr>
-          </w:pPr>
-          <w:hyperlink w:anchor="_Toc460396092" w:history="1">
-            <w:r>
-              <w:rPr>
-                <w:rStyle w:val="Hyperlink"/>
-                <w:noProof/>
-              </w:rPr>
-              <w:t>2.2</w:t>
-            </w:r>
-            <w:r>
-              <w:rPr>
-                <w:rFonts w:eastAsiaTheme="minorEastAsia"/>
-                <w:noProof/>
-                <w:lang w:eastAsia="nl-NL"/>
-              </w:rPr>
-              <w:tab/>
-            </w:r>
-            <w:r>
-              <w:rPr>
-                <w:rStyle w:val="Hyperlink"/>
-                <w:noProof/>
-              </w:rPr>
-              <w:t>Inhoud van folder B (functioneel)</w:t>
-            </w:r>
-            <w:r>
-              <w:rPr>
-                <w:noProof/>
-                <w:webHidden/>
-              </w:rPr>
-              <w:tab/>
-            </w:r>
-            <w:r>
-              <w:rPr>
-                <w:noProof/>
-                <w:webHidden/>
-              </w:rPr>
-              <w:fldChar w:fldCharType="begin"/>
-            </w:r>
-            <w:r>
-              <w:rPr>
-                <w:noProof/>
-                <w:webHidden/>
-              </w:rPr>
-              <w:instrText xml:space="preserve"> PAGEREF _Toc460396092 \h </w:instrText>
-            </w:r>
-            <w:r>
-              <w:rPr>
-                <w:noProof/>
-                <w:webHidden/>
-              </w:rPr>
-            </w:r>
-            <w:r>
-              <w:rPr>
-                <w:noProof/>
-                <w:webHidden/>
-              </w:rPr>
-              <w:fldChar w:fldCharType="separate"/>
-            </w:r>
-            <w:r>
-              <w:rPr>
-                <w:noProof/>
-                <w:webHidden/>
-              </w:rPr>
-              <w:t>3</w:t>
-            </w:r>
-            <w:r>
-              <w:rPr>
-                <w:noProof/>
-                <w:webHidden/>
-              </w:rPr>
-              <w:fldChar w:fldCharType="end"/>
-            </w:r>
-          </w:hyperlink>
-        </w:p>
-        <w:p>
-          <w:pPr>
-            <w:pStyle w:val="Inhopg2"/>
-            <w:tabs>
-              <w:tab w:val="left" w:pos="880"/>
-              <w:tab w:val="right" w:leader="dot" w:pos="9062"/>
-            </w:tabs>
-            <w:rPr>
-              <w:rFonts w:eastAsiaTheme="minorEastAsia"/>
-              <w:noProof/>
-              <w:lang w:eastAsia="nl-NL"/>
-            </w:rPr>
-          </w:pPr>
-          <w:hyperlink w:anchor="_Toc460396093" w:history="1">
-            <w:r>
-              <w:rPr>
-                <w:rStyle w:val="Hyperlink"/>
-                <w:noProof/>
-              </w:rPr>
-              <w:t>2.3</w:t>
-            </w:r>
-            <w:r>
-              <w:rPr>
-                <w:rFonts w:eastAsiaTheme="minorEastAsia"/>
-                <w:noProof/>
-                <w:lang w:eastAsia="nl-NL"/>
-              </w:rPr>
-              <w:tab/>
-            </w:r>
-            <w:r>
-              <w:rPr>
-                <w:rStyle w:val="Hyperlink"/>
-                <w:noProof/>
-              </w:rPr>
-              <w:t>Vormgeving van de folder A (technisch)</w:t>
-            </w:r>
-            <w:r>
-              <w:rPr>
-                <w:noProof/>
-                <w:webHidden/>
-              </w:rPr>
-              <w:tab/>
-            </w:r>
-            <w:r>
-              <w:rPr>
-                <w:noProof/>
-                <w:webHidden/>
-              </w:rPr>
-              <w:fldChar w:fldCharType="begin"/>
-            </w:r>
-            <w:r>
-              <w:rPr>
-                <w:noProof/>
-                <w:webHidden/>
-              </w:rPr>
-              <w:instrText xml:space="preserve"> PAGEREF _Toc460396093 \h </w:instrText>
-            </w:r>
-            <w:r>
-              <w:rPr>
-                <w:noProof/>
-                <w:webHidden/>
-              </w:rPr>
-            </w:r>
-            <w:r>
-              <w:rPr>
-                <w:noProof/>
-                <w:webHidden/>
-              </w:rPr>
-              <w:fldChar w:fldCharType="separate"/>
-            </w:r>
-            <w:r>
-              <w:rPr>
-                <w:noProof/>
-                <w:webHidden/>
-              </w:rPr>
-              <w:t>3</w:t>
-            </w:r>
-            <w:r>
-              <w:rPr>
-                <w:noProof/>
-                <w:webHidden/>
-              </w:rPr>
-              <w:fldChar w:fldCharType="end"/>
-            </w:r>
-          </w:hyperlink>
-        </w:p>
-        <w:p>
-          <w:pPr>
-            <w:pStyle w:val="Inhopg1"/>
-            <w:rPr>
-              <w:rFonts w:eastAsiaTheme="minorEastAsia"/>
-              <w:noProof/>
-              <w:lang w:eastAsia="nl-NL"/>
-            </w:rPr>
-          </w:pPr>
-          <w:hyperlink w:anchor="_Toc460396094" w:history="1">
-            <w:r>
-              <w:rPr>
-                <w:rStyle w:val="Hyperlink"/>
-                <w:noProof/>
-                <w:lang w:val="en-US"/>
-              </w:rPr>
-              <w:t>3</w:t>
-            </w:r>
-            <w:r>
-              <w:rPr>
-                <w:rFonts w:eastAsiaTheme="minorEastAsia"/>
-                <w:noProof/>
-                <w:lang w:eastAsia="nl-NL"/>
-              </w:rPr>
-              <w:tab/>
-            </w:r>
-            <w:r>
-              <w:rPr>
-                <w:rStyle w:val="Hyperlink"/>
-                <w:noProof/>
-                <w:lang w:val="en-US"/>
-              </w:rPr>
-              <w:t>Realisatie</w:t>
-            </w:r>
-            <w:r>
-              <w:rPr>
-                <w:noProof/>
-                <w:webHidden/>
-              </w:rPr>
-              <w:tab/>
-            </w:r>
-            <w:r>
-              <w:rPr>
-                <w:noProof/>
-                <w:webHidden/>
-              </w:rPr>
-              <w:fldChar w:fldCharType="begin"/>
-            </w:r>
-            <w:r>
-              <w:rPr>
-                <w:noProof/>
-                <w:webHidden/>
-              </w:rPr>
-              <w:instrText xml:space="preserve"> PAGEREF _Toc460396094 \h </w:instrText>
-            </w:r>
-            <w:r>
-              <w:rPr>
-                <w:noProof/>
-                <w:webHidden/>
-              </w:rPr>
-            </w:r>
-            <w:r>
-              <w:rPr>
-                <w:noProof/>
-                <w:webHidden/>
-              </w:rPr>
-              <w:fldChar w:fldCharType="separate"/>
-            </w:r>
-            <w:r>
-              <w:rPr>
-                <w:noProof/>
-                <w:webHidden/>
-              </w:rPr>
-              <w:t>3</w:t>
-            </w:r>
-            <w:r>
-              <w:rPr>
-                <w:noProof/>
-                <w:webHidden/>
-              </w:rPr>
-              <w:fldChar w:fldCharType="end"/>
-            </w:r>
-          </w:hyperlink>
-        </w:p>
-        <w:p>
-          <w:pPr>
-            <w:pStyle w:val="Inhopg2"/>
-            <w:tabs>
-              <w:tab w:val="left" w:pos="880"/>
-              <w:tab w:val="right" w:leader="dot" w:pos="9062"/>
-            </w:tabs>
-            <w:rPr>
-              <w:rFonts w:eastAsiaTheme="minorEastAsia"/>
-              <w:noProof/>
-              <w:lang w:eastAsia="nl-NL"/>
-            </w:rPr>
-          </w:pPr>
-          <w:hyperlink w:anchor="_Toc460396095" w:history="1">
-            <w:r>
-              <w:rPr>
-                <w:rStyle w:val="Hyperlink"/>
-                <w:noProof/>
-                <w:lang w:val="en-US"/>
-              </w:rPr>
-              <w:t>3.1</w:t>
-            </w:r>
-            <w:r>
-              <w:rPr>
-                <w:rFonts w:eastAsiaTheme="minorEastAsia"/>
-                <w:noProof/>
-                <w:lang w:eastAsia="nl-NL"/>
-              </w:rPr>
-              <w:tab/>
-            </w:r>
-            <w:r>
-              <w:rPr>
-                <w:rStyle w:val="Hyperlink"/>
-                <w:noProof/>
-                <w:lang w:val="en-US"/>
-              </w:rPr>
-              <w:t>Folder A – De opleiding</w:t>
-            </w:r>
-            <w:r>
-              <w:rPr>
-                <w:noProof/>
-                <w:webHidden/>
-              </w:rPr>
-              <w:tab/>
-            </w:r>
-            <w:r>
-              <w:rPr>
-                <w:noProof/>
-                <w:webHidden/>
-              </w:rPr>
-              <w:fldChar w:fldCharType="begin"/>
-            </w:r>
-            <w:r>
-              <w:rPr>
-                <w:noProof/>
-                <w:webHidden/>
-              </w:rPr>
-              <w:instrText xml:space="preserve"> PAGEREF _Toc460396095 \h </w:instrText>
-            </w:r>
-            <w:r>
-              <w:rPr>
-                <w:noProof/>
-                <w:webHidden/>
-              </w:rPr>
-            </w:r>
-            <w:r>
-              <w:rPr>
-                <w:noProof/>
-                <w:webHidden/>
-              </w:rPr>
-              <w:fldChar w:fldCharType="separate"/>
-            </w:r>
-            <w:r>
-              <w:rPr>
-                <w:noProof/>
-                <w:webHidden/>
-              </w:rPr>
-              <w:t>3</w:t>
-            </w:r>
-            <w:r>
-              <w:rPr>
-                <w:noProof/>
-                <w:webHidden/>
-              </w:rPr>
-              <w:fldChar w:fldCharType="end"/>
-            </w:r>
-          </w:hyperlink>
-        </w:p>
-        <w:p>
-          <w:pPr>
-            <w:pStyle w:val="Inhopg2"/>
-            <w:tabs>
-              <w:tab w:val="left" w:pos="880"/>
-              <w:tab w:val="right" w:leader="dot" w:pos="9062"/>
-            </w:tabs>
-            <w:rPr>
-              <w:rFonts w:eastAsiaTheme="minorEastAsia"/>
-              <w:noProof/>
-              <w:lang w:eastAsia="nl-NL"/>
-            </w:rPr>
-          </w:pPr>
-          <w:hyperlink w:anchor="_Toc460396096" w:history="1">
-            <w:r>
-              <w:rPr>
-                <w:rStyle w:val="Hyperlink"/>
-                <w:noProof/>
-                <w:lang w:val="en-US"/>
-              </w:rPr>
-              <w:t>3.2</w:t>
-            </w:r>
-            <w:r>
-              <w:rPr>
-                <w:rFonts w:eastAsiaTheme="minorEastAsia"/>
-                <w:noProof/>
-                <w:lang w:eastAsia="nl-NL"/>
-              </w:rPr>
-              <w:tab/>
-            </w:r>
-            <w:r>
-              <w:rPr>
-                <w:rStyle w:val="Hyperlink"/>
-                <w:noProof/>
-                <w:lang w:val="en-US"/>
-              </w:rPr>
-              <w:t>Folder B -  Het vak</w:t>
-            </w:r>
-            <w:r>
-              <w:rPr>
-                <w:noProof/>
-                <w:webHidden/>
-              </w:rPr>
-              <w:tab/>
-            </w:r>
-            <w:r>
-              <w:rPr>
-                <w:noProof/>
-                <w:webHidden/>
-              </w:rPr>
-              <w:fldChar w:fldCharType="begin"/>
-            </w:r>
-            <w:r>
-              <w:rPr>
-                <w:noProof/>
-                <w:webHidden/>
-              </w:rPr>
-              <w:instrText xml:space="preserve"> PAGEREF _Toc460396096 \h </w:instrText>
-            </w:r>
-            <w:r>
-              <w:rPr>
-                <w:noProof/>
-                <w:webHidden/>
-              </w:rPr>
-            </w:r>
-            <w:r>
-              <w:rPr>
-                <w:noProof/>
-                <w:webHidden/>
-              </w:rPr>
-              <w:fldChar w:fldCharType="separate"/>
-            </w:r>
-            <w:r>
-              <w:rPr>
-                <w:noProof/>
-                <w:webHidden/>
-              </w:rPr>
-              <w:t>3</w:t>
-            </w:r>
-            <w:r>
-              <w:rPr>
-                <w:noProof/>
-                <w:webHidden/>
-              </w:rPr>
-              <w:fldChar w:fldCharType="end"/>
-            </w:r>
-          </w:hyperlink>
-        </w:p>
-        <w:p>
-          <w:pPr>
-            <w:pStyle w:val="Inhopg1"/>
-            <w:rPr>
-              <w:rFonts w:eastAsiaTheme="minorEastAsia"/>
-              <w:noProof/>
-              <w:lang w:eastAsia="nl-NL"/>
-            </w:rPr>
-          </w:pPr>
-          <w:hyperlink w:anchor="_Toc460396097" w:history="1">
-            <w:r>
-              <w:rPr>
-                <w:rStyle w:val="Hyperlink"/>
-                <w:noProof/>
-              </w:rPr>
-              <w:t>4</w:t>
-            </w:r>
-            <w:r>
-              <w:rPr>
-                <w:rFonts w:eastAsiaTheme="minorEastAsia"/>
-                <w:noProof/>
-                <w:lang w:eastAsia="nl-NL"/>
-              </w:rPr>
-              <w:tab/>
-            </w:r>
-            <w:r>
-              <w:rPr>
-                <w:rStyle w:val="Hyperlink"/>
-                <w:noProof/>
-              </w:rPr>
-              <w:t>Evaluatie</w:t>
-            </w:r>
-            <w:r>
-              <w:rPr>
-                <w:noProof/>
-                <w:webHidden/>
-              </w:rPr>
-              <w:tab/>
-            </w:r>
-            <w:r>
-              <w:rPr>
-                <w:noProof/>
-                <w:webHidden/>
-              </w:rPr>
-              <w:fldChar w:fldCharType="begin"/>
-            </w:r>
-            <w:r>
-              <w:rPr>
-                <w:noProof/>
-                <w:webHidden/>
-              </w:rPr>
-              <w:instrText xml:space="preserve"> PAGEREF _Toc460396097 \h </w:instrText>
-            </w:r>
-            <w:r>
-              <w:rPr>
-                <w:noProof/>
-                <w:webHidden/>
-              </w:rPr>
-            </w:r>
-            <w:r>
-              <w:rPr>
-                <w:noProof/>
-                <w:webHidden/>
-              </w:rPr>
-              <w:fldChar w:fldCharType="separate"/>
-            </w:r>
-            <w:r>
-              <w:rPr>
-                <w:noProof/>
-                <w:webHidden/>
-              </w:rPr>
-              <w:t>3</w:t>
-            </w:r>
-            <w:r>
-              <w:rPr>
-                <w:noProof/>
-                <w:webHidden/>
-              </w:rPr>
-              <w:fldChar w:fldCharType="end"/>
-            </w:r>
-          </w:hyperlink>
-        </w:p>
-        <w:p>
-          <w:pPr>
-            <w:pStyle w:val="Inhopg1"/>
-            <w:rPr>
-              <w:rFonts w:eastAsiaTheme="minorEastAsia"/>
-              <w:noProof/>
-              <w:lang w:eastAsia="nl-NL"/>
-            </w:rPr>
-          </w:pPr>
-          <w:hyperlink w:anchor="_Toc460396098" w:history="1">
-            <w:r>
-              <w:rPr>
-                <w:rStyle w:val="Hyperlink"/>
-                <w:noProof/>
-              </w:rPr>
-              <w:t>Bijlagen</w:t>
-            </w:r>
-            <w:r>
-              <w:rPr>
-                <w:noProof/>
-                <w:webHidden/>
-              </w:rPr>
-              <w:tab/>
-            </w:r>
-            <w:r>
-              <w:rPr>
-                <w:noProof/>
-                <w:webHidden/>
-              </w:rPr>
-              <w:fldChar w:fldCharType="begin"/>
-            </w:r>
-            <w:r>
-              <w:rPr>
-                <w:noProof/>
-                <w:webHidden/>
-              </w:rPr>
-              <w:instrText xml:space="preserve"> PAGEREF _Toc460396098 \h </w:instrText>
-            </w:r>
-            <w:r>
-              <w:rPr>
-                <w:noProof/>
-                <w:webHidden/>
-              </w:rPr>
-              <w:fldChar w:fldCharType="separate"/>
-            </w:r>
-            <w:r>
-              <w:rPr>
-                <w:b/>
-                <w:bCs/>
-                <w:noProof/>
-                <w:webHidden/>
-              </w:rPr>
-              <w:t>Fout! Bladwijzer niet gedefinieerd.</w:t>
             </w:r>
             <w:r>
               <w:rPr>
@@ -1370,7 +715,7 @@
           <w:headerReference w:type="default" r:id="rId9"/>
           <w:footerReference w:type="default" r:id="rId10"/>
           <w:pgSz w:w="11906" w:h="16838"/>
-          <w:pgMar w:top="1417" w:right="1417" w:bottom="1417" w:left="1417" w:header="708" w:footer="708" w:gutter="0"/>
+          <w:pgMar w:top="1417" w:right="1417" w:bottom="1417" w:left="1417" w:header="708" w:footer="0" w:gutter="0"/>
           <w:cols w:space="708"/>
           <w:docGrid w:linePitch="360"/>
         </w:sectPr>
@@ -1383,25 +728,14 @@
           <w:ilvl w:val="0"/>
           <w:numId w:val="8"/>
         </w:numPr>
-      </w:pPr>
-      <w:bookmarkStart w:id="1" w:name="_Toc460396086"/>
-      <w:proofErr w:type="spellStart"/>
-      <w:r>
-        <w:lastRenderedPageBreak/>
-        <w:t>Orientatie</w:t>
-      </w:r>
-      <w:proofErr w:type="spellEnd"/>
-      <w:r>
-        <w:t xml:space="preserve"> en definitie</w:t>
-      </w:r>
-      <w:bookmarkEnd w:id="1"/>
-    </w:p>
-    <w:p>
-      <w:pPr>
         <w:rPr>
           <w:i/>
         </w:rPr>
       </w:pPr>
+      <w:r>
+        <w:lastRenderedPageBreak/>
+        <w:t>Hoofdstuk 1</w:t>
+      </w:r>
     </w:p>
     <w:p>
       <w:pPr>
@@ -1411,26 +745,8 @@
           <w:numId w:val="10"/>
         </w:numPr>
       </w:pPr>
-      <w:bookmarkStart w:id="2" w:name="_Toc460396087"/>
       <w:r>
-        <w:t>Aanleiding</w:t>
-      </w:r>
-      <w:bookmarkEnd w:id="2"/>
-    </w:p>
-    <w:p>
-      <w:pPr>
-        <w:rPr>
-          <w:vertAlign w:val="subscript"/>
-        </w:rPr>
-      </w:pPr>
-      <w:r>
-        <w:t>De afdeling publiciteit van een middelgroot ROC wil</w:t>
-      </w:r>
-      <w:r>
-        <w:t xml:space="preserve"> een nieuwe folder omdat haar huidige folder kwalitatief niet in orde is, en onduidelijk is voor de bezoekers.</w:t>
-      </w:r>
-      <w:r>
-        <w:t xml:space="preserve"> De folder van applicatie- en mediaontwikkelaar moet daarom aangepast worden en verbeterd om de informatie over de opleiding te verbeteren.</w:t>
+        <w:t>Deel 1</w:t>
       </w:r>
     </w:p>
     <w:p>
@@ -1441,73 +757,15 @@
           <w:numId w:val="10"/>
         </w:numPr>
       </w:pPr>
-      <w:bookmarkStart w:id="3" w:name="_Toc460396088"/>
+      <w:bookmarkStart w:id="1" w:name="_Toc460396089"/>
       <w:r>
-        <w:t>Projectopdracht</w:t>
-      </w:r>
-      <w:bookmarkEnd w:id="3"/>
-    </w:p>
-    <w:p/>
-    <w:p>
-      <w:r>
-        <w:t>In de folder verwerken wat het beroep Applicatie- en mediaontwikkelaar</w:t>
+        <w:t xml:space="preserve">Deel </w:t>
       </w:r>
       <w:r>
-        <w:t>.</w:t>
-      </w:r>
-      <w:r>
-        <w:t xml:space="preserve"> En het vernieuwen van de oude folder om het te verduidelijken van de opleiding</w:t>
-      </w:r>
-      <w:r>
-        <w:t xml:space="preserve">.  </w:t>
+        <w:t>2</w:t>
       </w:r>
     </w:p>
-    <w:p>
-      <w:r>
-        <w:t>Dit zijn de volgende punten:</w:t>
-      </w:r>
-    </w:p>
-    <w:p>
-      <w:pPr>
-        <w:pStyle w:val="Lijstalinea"/>
-        <w:numPr>
-          <w:ilvl w:val="0"/>
-          <w:numId w:val="16"/>
-        </w:numPr>
-      </w:pPr>
-      <w:r>
-        <w:t xml:space="preserve">Een beeld geven van een programmeur </w:t>
-      </w:r>
-    </w:p>
-    <w:p>
-      <w:pPr>
-        <w:pStyle w:val="Lijstalinea"/>
-        <w:numPr>
-          <w:ilvl w:val="0"/>
-          <w:numId w:val="16"/>
-        </w:numPr>
-      </w:pPr>
-      <w:r>
-        <w:t>3 soorten beroepen dat je kan uitoefenen als programmeur</w:t>
-      </w:r>
-    </w:p>
-    <w:p>
-      <w:pPr>
-        <w:pStyle w:val="Lijstalinea"/>
-        <w:numPr>
-          <w:ilvl w:val="0"/>
-          <w:numId w:val="16"/>
-        </w:numPr>
-      </w:pPr>
-      <w:r>
-        <w:t xml:space="preserve">Informatie tot betrekening van de opleiding </w:t>
-      </w:r>
-    </w:p>
-    <w:p>
-      <w:pPr>
-        <w:pStyle w:val="Lijstalinea"/>
-      </w:pPr>
-    </w:p>
+    <w:bookmarkEnd w:id="1"/>
     <w:p>
       <w:pPr>
         <w:pStyle w:val="Kop2"/>
@@ -1516,337 +774,12 @@
           <w:numId w:val="10"/>
         </w:numPr>
       </w:pPr>
-      <w:bookmarkStart w:id="4" w:name="_Toc460396089"/>
       <w:r>
-        <w:t>Planning</w:t>
+        <w:t xml:space="preserve">Deel </w:t>
       </w:r>
-      <w:bookmarkEnd w:id="4"/>
-    </w:p>
-    <w:p/>
-    <w:tbl>
-      <w:tblPr>
-        <w:tblStyle w:val="Tabelraster"/>
-        <w:tblW w:w="9322" w:type="dxa"/>
-        <w:tblLook w:val="04A0" w:firstRow="1" w:lastRow="0" w:firstColumn="1" w:lastColumn="0" w:noHBand="0" w:noVBand="1"/>
-      </w:tblPr>
-      <w:tblGrid>
-        <w:gridCol w:w="2376"/>
-        <w:gridCol w:w="2410"/>
-        <w:gridCol w:w="1418"/>
-        <w:gridCol w:w="3118"/>
-      </w:tblGrid>
-      <w:tr>
-        <w:tc>
-          <w:tcPr>
-            <w:tcW w:w="2376" w:type="dxa"/>
-          </w:tcPr>
-          <w:p>
-            <w:pPr>
-              <w:rPr>
-                <w:b/>
-              </w:rPr>
-            </w:pPr>
-            <w:r>
-              <w:rPr>
-                <w:b/>
-              </w:rPr>
-              <w:t>Activiteit</w:t>
-            </w:r>
-          </w:p>
-        </w:tc>
-        <w:tc>
-          <w:tcPr>
-            <w:tcW w:w="2410" w:type="dxa"/>
-          </w:tcPr>
-          <w:p>
-            <w:pPr>
-              <w:rPr>
-                <w:b/>
-              </w:rPr>
-            </w:pPr>
-            <w:r>
-              <w:rPr>
-                <w:b/>
-              </w:rPr>
-              <w:t>Product</w:t>
-            </w:r>
-          </w:p>
-        </w:tc>
-        <w:tc>
-          <w:tcPr>
-            <w:tcW w:w="1418" w:type="dxa"/>
-          </w:tcPr>
-          <w:p>
-            <w:pPr>
-              <w:rPr>
-                <w:b/>
-              </w:rPr>
-            </w:pPr>
-            <w:r>
-              <w:rPr>
-                <w:b/>
-              </w:rPr>
-              <w:t xml:space="preserve">Datum </w:t>
-            </w:r>
-          </w:p>
-          <w:p>
-            <w:pPr>
-              <w:rPr>
-                <w:b/>
-              </w:rPr>
-            </w:pPr>
-            <w:r>
-              <w:rPr>
-                <w:b/>
-              </w:rPr>
-              <w:t>oplevering</w:t>
-            </w:r>
-          </w:p>
-        </w:tc>
-        <w:tc>
-          <w:tcPr>
-            <w:tcW w:w="3118" w:type="dxa"/>
-          </w:tcPr>
-          <w:p>
-            <w:pPr>
-              <w:rPr>
-                <w:b/>
-              </w:rPr>
-            </w:pPr>
-            <w:r>
-              <w:rPr>
-                <w:b/>
-              </w:rPr>
-              <w:t>Door wie?</w:t>
-            </w:r>
-          </w:p>
-        </w:tc>
-      </w:tr>
-      <w:tr>
-        <w:tc>
-          <w:tcPr>
-            <w:tcW w:w="2376" w:type="dxa"/>
-          </w:tcPr>
-          <w:p>
-            <w:r>
-              <w:t>Interview houden met opdrachtgever</w:t>
-            </w:r>
-          </w:p>
-        </w:tc>
-        <w:tc>
-          <w:tcPr>
-            <w:tcW w:w="2410" w:type="dxa"/>
-          </w:tcPr>
-          <w:p>
-            <w:r>
-              <w:t>Goed gesprek gehad met de opdrachtgever en verduidelijking gekregen over de opdracht</w:t>
-            </w:r>
-          </w:p>
-        </w:tc>
-        <w:tc>
-          <w:tcPr>
-            <w:tcW w:w="1418" w:type="dxa"/>
-          </w:tcPr>
-          <w:p>
-            <w:r>
-              <w:t>1 september</w:t>
-            </w:r>
-          </w:p>
-        </w:tc>
-        <w:tc>
-          <w:tcPr>
-            <w:tcW w:w="3118" w:type="dxa"/>
-          </w:tcPr>
-          <w:p>
-            <w:r>
-              <w:t>Guido, Sam, Joey en Jesse</w:t>
-            </w:r>
-          </w:p>
-        </w:tc>
-      </w:tr>
-      <w:tr>
-        <w:tc>
-          <w:tcPr>
-            <w:tcW w:w="2376" w:type="dxa"/>
-          </w:tcPr>
-          <w:p>
-            <w:r>
-              <w:t>Indeling van de folder</w:t>
-            </w:r>
-          </w:p>
-        </w:tc>
-        <w:tc>
-          <w:tcPr>
-            <w:tcW w:w="2410" w:type="dxa"/>
-          </w:tcPr>
-          <w:p>
-            <w:r>
-              <w:t xml:space="preserve">Folder Mockup </w:t>
-            </w:r>
-          </w:p>
-        </w:tc>
-        <w:tc>
-          <w:tcPr>
-            <w:tcW w:w="1418" w:type="dxa"/>
-          </w:tcPr>
-          <w:p>
-            <w:r>
-              <w:t>9 s</w:t>
-            </w:r>
-            <w:r>
-              <w:t>eptember</w:t>
-            </w:r>
-          </w:p>
-        </w:tc>
-        <w:tc>
-          <w:tcPr>
-            <w:tcW w:w="3118" w:type="dxa"/>
-          </w:tcPr>
-          <w:p>
-            <w:r>
-              <w:t>Joey</w:t>
-            </w:r>
-          </w:p>
-        </w:tc>
-      </w:tr>
-      <w:tr>
-        <w:tc>
-          <w:tcPr>
-            <w:tcW w:w="2376" w:type="dxa"/>
-          </w:tcPr>
-          <w:p>
-            <w:r>
-              <w:t>Inhoud Folder</w:t>
-            </w:r>
-          </w:p>
-        </w:tc>
-        <w:tc>
-          <w:tcPr>
-            <w:tcW w:w="2410" w:type="dxa"/>
-          </w:tcPr>
-          <w:p>
-            <w:r>
-              <w:t>Tekst voor in de folder is gemaakt</w:t>
-            </w:r>
-          </w:p>
-        </w:tc>
-        <w:tc>
-          <w:tcPr>
-            <w:tcW w:w="1418" w:type="dxa"/>
-          </w:tcPr>
-          <w:p>
-            <w:r>
-              <w:t>9 s</w:t>
-            </w:r>
-            <w:r>
-              <w:t>eptember</w:t>
-            </w:r>
-          </w:p>
-        </w:tc>
-        <w:tc>
-          <w:tcPr>
-            <w:tcW w:w="3118" w:type="dxa"/>
-          </w:tcPr>
-          <w:p>
-            <w:r>
-              <w:t>Guido</w:t>
-            </w:r>
-          </w:p>
-        </w:tc>
-      </w:tr>
-      <w:tr>
-        <w:tc>
-          <w:tcPr>
-            <w:tcW w:w="2376" w:type="dxa"/>
-          </w:tcPr>
-          <w:p>
-            <w:r>
-              <w:t xml:space="preserve">Folder samenstellen </w:t>
-            </w:r>
-          </w:p>
-        </w:tc>
-        <w:tc>
-          <w:tcPr>
-            <w:tcW w:w="2410" w:type="dxa"/>
-          </w:tcPr>
-          <w:p>
-            <w:r>
-              <w:t>Tekst en de Mockup samenvoegen</w:t>
-            </w:r>
-          </w:p>
-        </w:tc>
-        <w:tc>
-          <w:tcPr>
-            <w:tcW w:w="1418" w:type="dxa"/>
-          </w:tcPr>
-          <w:p>
-            <w:r>
-              <w:t>16</w:t>
-            </w:r>
-            <w:r>
-              <w:t xml:space="preserve"> september</w:t>
-            </w:r>
-          </w:p>
-        </w:tc>
-        <w:tc>
-          <w:tcPr>
-            <w:tcW w:w="3118" w:type="dxa"/>
-          </w:tcPr>
-          <w:p>
-            <w:r>
-              <w:t>Guido en Joey</w:t>
-            </w:r>
-          </w:p>
-        </w:tc>
-      </w:tr>
-      <w:tr>
-        <w:tc>
-          <w:tcPr>
-            <w:tcW w:w="2376" w:type="dxa"/>
-          </w:tcPr>
-          <w:p>
-            <w:r>
-              <w:t>Folder testen en uitprinten</w:t>
-            </w:r>
-          </w:p>
-        </w:tc>
-        <w:tc>
-          <w:tcPr>
-            <w:tcW w:w="2410" w:type="dxa"/>
-          </w:tcPr>
-          <w:p>
-            <w:r>
-              <w:t>Klaargemaakte folder die klaar is om uitgeprint te worden</w:t>
-            </w:r>
-          </w:p>
-        </w:tc>
-        <w:tc>
-          <w:tcPr>
-            <w:tcW w:w="1418" w:type="dxa"/>
-          </w:tcPr>
-          <w:p>
-            <w:r>
-              <w:t>16</w:t>
-            </w:r>
-            <w:r>
-              <w:t>september</w:t>
-            </w:r>
-          </w:p>
-        </w:tc>
-        <w:tc>
-          <w:tcPr>
-            <w:tcW w:w="3118" w:type="dxa"/>
-          </w:tcPr>
-          <w:p>
-            <w:r>
-              <w:t>Guido en Joey</w:t>
-            </w:r>
-          </w:p>
-        </w:tc>
-      </w:tr>
-    </w:tbl>
-    <w:p/>
-    <w:p>
+      <w:r>
+        <w:t>3</w:t>
+      </w:r>
       <w:r>
         <w:br w:type="page"/>
       </w:r>
@@ -1855,19 +788,19 @@
       <w:pPr>
         <w:pStyle w:val="Kop1"/>
       </w:pPr>
-      <w:bookmarkStart w:id="5" w:name="_Toc460396090"/>
+      <w:bookmarkStart w:id="2" w:name="_Toc460396090"/>
       <w:r>
         <w:lastRenderedPageBreak/>
         <w:t>Ontwerp</w:t>
       </w:r>
-      <w:bookmarkEnd w:id="5"/>
+      <w:bookmarkEnd w:id="2"/>
     </w:p>
     <w:p/>
     <w:p>
       <w:pPr>
         <w:pStyle w:val="Kop2"/>
       </w:pPr>
-      <w:bookmarkStart w:id="6" w:name="_Toc460396091"/>
+      <w:bookmarkStart w:id="3" w:name="_Toc460396091"/>
       <w:r>
         <w:t>Inhoud van folder</w:t>
       </w:r>
@@ -1877,1439 +810,15 @@
       <w:r>
         <w:t xml:space="preserve"> (functioneel)</w:t>
       </w:r>
-      <w:bookmarkEnd w:id="6"/>
-    </w:p>
-    <w:p/>
-    <w:tbl>
-      <w:tblPr>
-        <w:tblW w:w="9062" w:type="dxa"/>
-        <w:tblCellMar>
-          <w:left w:w="10" w:type="dxa"/>
-          <w:right w:w="10" w:type="dxa"/>
-        </w:tblCellMar>
-        <w:tblLook w:val="0000" w:firstRow="0" w:lastRow="0" w:firstColumn="0" w:lastColumn="0" w:noHBand="0" w:noVBand="0"/>
-      </w:tblPr>
-      <w:tblGrid>
-        <w:gridCol w:w="812"/>
-        <w:gridCol w:w="4229"/>
-        <w:gridCol w:w="4021"/>
-      </w:tblGrid>
-      <w:tr>
-        <w:tc>
-          <w:tcPr>
-            <w:tcW w:w="812" w:type="dxa"/>
-            <w:tcBorders>
-              <w:top w:val="single" w:sz="4" w:space="0" w:color="000000"/>
-              <w:left w:val="single" w:sz="4" w:space="0" w:color="000000"/>
-              <w:bottom w:val="single" w:sz="4" w:space="0" w:color="000000"/>
-              <w:right w:val="single" w:sz="4" w:space="0" w:color="000000"/>
-            </w:tcBorders>
-            <w:shd w:val="clear" w:color="auto" w:fill="auto"/>
-            <w:tcMar>
-              <w:top w:w="0" w:type="dxa"/>
-              <w:left w:w="108" w:type="dxa"/>
-              <w:bottom w:w="0" w:type="dxa"/>
-              <w:right w:w="108" w:type="dxa"/>
-            </w:tcMar>
-          </w:tcPr>
-          <w:p>
-            <w:pPr>
-              <w:spacing w:after="0" w:line="240" w:lineRule="auto"/>
-            </w:pPr>
-            <w:r>
-              <w:t>Vak 1</w:t>
-            </w:r>
-          </w:p>
-          <w:p>
-            <w:pPr>
-              <w:spacing w:after="0" w:line="240" w:lineRule="auto"/>
-            </w:pPr>
-          </w:p>
-        </w:tc>
-        <w:tc>
-          <w:tcPr>
-            <w:tcW w:w="4229" w:type="dxa"/>
-            <w:tcBorders>
-              <w:top w:val="single" w:sz="4" w:space="0" w:color="000000"/>
-              <w:left w:val="single" w:sz="4" w:space="0" w:color="000000"/>
-              <w:bottom w:val="single" w:sz="4" w:space="0" w:color="000000"/>
-              <w:right w:val="single" w:sz="4" w:space="0" w:color="000000"/>
-            </w:tcBorders>
-            <w:shd w:val="clear" w:color="auto" w:fill="auto"/>
-            <w:tcMar>
-              <w:top w:w="0" w:type="dxa"/>
-              <w:left w:w="108" w:type="dxa"/>
-              <w:bottom w:w="0" w:type="dxa"/>
-              <w:right w:w="108" w:type="dxa"/>
-            </w:tcMar>
-          </w:tcPr>
-          <w:p>
-            <w:pPr>
-              <w:spacing w:after="0" w:line="240" w:lineRule="auto"/>
-            </w:pPr>
-            <w:r>
-              <w:t>Opleiding Applicatie en mediaontwikkelaar</w:t>
-            </w:r>
-          </w:p>
-          <w:p>
-            <w:pPr>
-              <w:spacing w:after="0" w:line="240" w:lineRule="auto"/>
-            </w:pPr>
-            <w:r>
-              <w:t>En contactgegevens</w:t>
-            </w:r>
-          </w:p>
-          <w:p>
-            <w:pPr>
-              <w:spacing w:after="0" w:line="240" w:lineRule="auto"/>
-            </w:pPr>
-          </w:p>
-        </w:tc>
-        <w:tc>
-          <w:tcPr>
-            <w:tcW w:w="4021" w:type="dxa"/>
-            <w:tcBorders>
-              <w:top w:val="single" w:sz="4" w:space="0" w:color="000000"/>
-              <w:left w:val="single" w:sz="4" w:space="0" w:color="000000"/>
-              <w:bottom w:val="single" w:sz="4" w:space="0" w:color="000000"/>
-              <w:right w:val="single" w:sz="4" w:space="0" w:color="000000"/>
-            </w:tcBorders>
-            <w:shd w:val="clear" w:color="auto" w:fill="auto"/>
-            <w:tcMar>
-              <w:top w:w="0" w:type="dxa"/>
-              <w:left w:w="108" w:type="dxa"/>
-              <w:bottom w:w="0" w:type="dxa"/>
-              <w:right w:w="108" w:type="dxa"/>
-            </w:tcMar>
-          </w:tcPr>
-          <w:p>
-            <w:pPr>
-              <w:spacing w:after="0" w:line="240" w:lineRule="auto"/>
-            </w:pPr>
-            <w:r>
-              <w:rPr>
-                <w:noProof/>
-                <w:sz w:val="56"/>
-                <w:lang w:eastAsia="nl-NL"/>
-              </w:rPr>
-              <w:drawing>
-                <wp:inline distT="0" distB="0" distL="0" distR="0" wp14:anchorId="5476EC17" wp14:editId="714C100F">
-                  <wp:extent cx="1776743" cy="1264898"/>
-                  <wp:effectExtent l="0" t="0" r="0" b="0"/>
-                  <wp:docPr id="2" name="Afbeelding 3" descr="C:\Users\samsc_000\AppData\Local\Microsoft\Windows\INetCacheContent.Word\Project 4.jpg"/>
-                  <wp:cNvGraphicFramePr/>
-                  <a:graphic xmlns:a="http://schemas.openxmlformats.org/drawingml/2006/main">
-                    <a:graphicData uri="http://schemas.openxmlformats.org/drawingml/2006/picture">
-                      <pic:pic xmlns:pic="http://schemas.openxmlformats.org/drawingml/2006/picture">
-                        <pic:nvPicPr>
-                          <pic:cNvPr id="0" name=""/>
-                          <pic:cNvPicPr/>
-                        </pic:nvPicPr>
-                        <pic:blipFill>
-                          <a:blip r:embed="rId11"/>
-                          <a:srcRect/>
-                          <a:stretch>
-                            <a:fillRect/>
-                          </a:stretch>
-                        </pic:blipFill>
-                        <pic:spPr>
-                          <a:xfrm>
-                            <a:off x="0" y="0"/>
-                            <a:ext cx="1776743" cy="1264898"/>
-                          </a:xfrm>
-                          <a:prstGeom prst="rect">
-                            <a:avLst/>
-                          </a:prstGeom>
-                          <a:noFill/>
-                          <a:ln>
-                            <a:noFill/>
-                            <a:prstDash/>
-                          </a:ln>
-                        </pic:spPr>
-                      </pic:pic>
-                    </a:graphicData>
-                  </a:graphic>
-                </wp:inline>
-              </w:drawing>
-            </w:r>
-            <w:r>
-              <w:rPr>
-                <w:noProof/>
-                <w:lang w:eastAsia="nl-NL"/>
-              </w:rPr>
-              <w:drawing>
-                <wp:inline distT="0" distB="0" distL="0" distR="0" wp14:anchorId="0E110A43" wp14:editId="3EC354BA">
-                  <wp:extent cx="2247896" cy="323853"/>
-                  <wp:effectExtent l="0" t="0" r="4" b="0"/>
-                  <wp:docPr id="3" name="Afbeelding 2" descr="C:\Users\samsc_000\AppData\Local\Microsoft\Windows\INetCacheContent.Word\Groep 5 - Twente.jpg"/>
-                  <wp:cNvGraphicFramePr/>
-                  <a:graphic xmlns:a="http://schemas.openxmlformats.org/drawingml/2006/main">
-                    <a:graphicData uri="http://schemas.openxmlformats.org/drawingml/2006/picture">
-                      <pic:pic xmlns:pic="http://schemas.openxmlformats.org/drawingml/2006/picture">
-                        <pic:nvPicPr>
-                          <pic:cNvPr id="0" name=""/>
-                          <pic:cNvPicPr/>
-                        </pic:nvPicPr>
-                        <pic:blipFill>
-                          <a:blip r:embed="rId12"/>
-                          <a:srcRect/>
-                          <a:stretch>
-                            <a:fillRect/>
-                          </a:stretch>
-                        </pic:blipFill>
-                        <pic:spPr>
-                          <a:xfrm>
-                            <a:off x="0" y="0"/>
-                            <a:ext cx="2247896" cy="323853"/>
-                          </a:xfrm>
-                          <a:prstGeom prst="rect">
-                            <a:avLst/>
-                          </a:prstGeom>
-                          <a:noFill/>
-                          <a:ln>
-                            <a:noFill/>
-                            <a:prstDash/>
-                          </a:ln>
-                        </pic:spPr>
-                      </pic:pic>
-                    </a:graphicData>
-                  </a:graphic>
-                </wp:inline>
-              </w:drawing>
-            </w:r>
-          </w:p>
-        </w:tc>
-      </w:tr>
-      <w:tr>
-        <w:tc>
-          <w:tcPr>
-            <w:tcW w:w="812" w:type="dxa"/>
-            <w:tcBorders>
-              <w:top w:val="single" w:sz="4" w:space="0" w:color="000000"/>
-              <w:left w:val="single" w:sz="4" w:space="0" w:color="000000"/>
-              <w:bottom w:val="single" w:sz="4" w:space="0" w:color="000000"/>
-              <w:right w:val="single" w:sz="4" w:space="0" w:color="000000"/>
-            </w:tcBorders>
-            <w:shd w:val="clear" w:color="auto" w:fill="auto"/>
-            <w:tcMar>
-              <w:top w:w="0" w:type="dxa"/>
-              <w:left w:w="108" w:type="dxa"/>
-              <w:bottom w:w="0" w:type="dxa"/>
-              <w:right w:w="108" w:type="dxa"/>
-            </w:tcMar>
-          </w:tcPr>
-          <w:p>
-            <w:pPr>
-              <w:spacing w:after="0" w:line="240" w:lineRule="auto"/>
-            </w:pPr>
-            <w:r>
-              <w:t>Vak 2</w:t>
-            </w:r>
-          </w:p>
-          <w:p>
-            <w:pPr>
-              <w:spacing w:after="0" w:line="240" w:lineRule="auto"/>
-            </w:pPr>
-          </w:p>
-        </w:tc>
-        <w:tc>
-          <w:tcPr>
-            <w:tcW w:w="4229" w:type="dxa"/>
-            <w:tcBorders>
-              <w:top w:val="single" w:sz="4" w:space="0" w:color="000000"/>
-              <w:left w:val="single" w:sz="4" w:space="0" w:color="000000"/>
-              <w:bottom w:val="single" w:sz="4" w:space="0" w:color="000000"/>
-              <w:right w:val="single" w:sz="4" w:space="0" w:color="000000"/>
-            </w:tcBorders>
-            <w:shd w:val="clear" w:color="auto" w:fill="auto"/>
-            <w:tcMar>
-              <w:top w:w="0" w:type="dxa"/>
-              <w:left w:w="108" w:type="dxa"/>
-              <w:bottom w:w="0" w:type="dxa"/>
-              <w:right w:w="108" w:type="dxa"/>
-            </w:tcMar>
-          </w:tcPr>
-          <w:p>
-            <w:pPr>
-              <w:spacing w:after="0" w:line="240" w:lineRule="auto"/>
-            </w:pPr>
-            <w:r>
-              <w:t>Toelatingseisen</w:t>
-            </w:r>
-          </w:p>
-        </w:tc>
-        <w:tc>
-          <w:tcPr>
-            <w:tcW w:w="4021" w:type="dxa"/>
-            <w:tcBorders>
-              <w:top w:val="single" w:sz="4" w:space="0" w:color="000000"/>
-              <w:left w:val="single" w:sz="4" w:space="0" w:color="000000"/>
-              <w:bottom w:val="single" w:sz="4" w:space="0" w:color="000000"/>
-              <w:right w:val="single" w:sz="4" w:space="0" w:color="000000"/>
-            </w:tcBorders>
-            <w:shd w:val="clear" w:color="auto" w:fill="auto"/>
-            <w:tcMar>
-              <w:top w:w="0" w:type="dxa"/>
-              <w:left w:w="108" w:type="dxa"/>
-              <w:bottom w:w="0" w:type="dxa"/>
-              <w:right w:w="108" w:type="dxa"/>
-            </w:tcMar>
-          </w:tcPr>
-          <w:p>
-            <w:pPr>
-              <w:spacing w:after="0" w:line="240" w:lineRule="auto"/>
-            </w:pPr>
-            <w:r>
-              <w:rPr>
-                <w:noProof/>
-                <w:lang w:eastAsia="nl-NL"/>
-              </w:rPr>
-              <w:drawing>
-                <wp:inline distT="0" distB="0" distL="0" distR="0" wp14:anchorId="669639BC" wp14:editId="2C31DD28">
-                  <wp:extent cx="1633420" cy="1088949"/>
-                  <wp:effectExtent l="0" t="0" r="4880" b="0"/>
-                  <wp:docPr id="9" name="Afbeelding 9" descr="C:\Users\samsc_000\AppData\Local\Microsoft\Windows\INetCacheContent.Word\Project 5.jpg"/>
-                  <wp:cNvGraphicFramePr/>
-                  <a:graphic xmlns:a="http://schemas.openxmlformats.org/drawingml/2006/main">
-                    <a:graphicData uri="http://schemas.openxmlformats.org/drawingml/2006/picture">
-                      <pic:pic xmlns:pic="http://schemas.openxmlformats.org/drawingml/2006/picture">
-                        <pic:nvPicPr>
-                          <pic:cNvPr id="0" name=""/>
-                          <pic:cNvPicPr/>
-                        </pic:nvPicPr>
-                        <pic:blipFill>
-                          <a:blip r:embed="rId13"/>
-                          <a:srcRect/>
-                          <a:stretch>
-                            <a:fillRect/>
-                          </a:stretch>
-                        </pic:blipFill>
-                        <pic:spPr>
-                          <a:xfrm>
-                            <a:off x="0" y="0"/>
-                            <a:ext cx="1633420" cy="1088949"/>
-                          </a:xfrm>
-                          <a:prstGeom prst="rect">
-                            <a:avLst/>
-                          </a:prstGeom>
-                          <a:noFill/>
-                          <a:ln>
-                            <a:noFill/>
-                            <a:prstDash/>
-                          </a:ln>
-                        </pic:spPr>
-                      </pic:pic>
-                    </a:graphicData>
-                  </a:graphic>
-                </wp:inline>
-              </w:drawing>
-            </w:r>
-          </w:p>
-        </w:tc>
-      </w:tr>
-      <w:tr>
-        <w:tc>
-          <w:tcPr>
-            <w:tcW w:w="812" w:type="dxa"/>
-            <w:tcBorders>
-              <w:top w:val="single" w:sz="4" w:space="0" w:color="000000"/>
-              <w:left w:val="single" w:sz="4" w:space="0" w:color="000000"/>
-              <w:bottom w:val="single" w:sz="4" w:space="0" w:color="000000"/>
-              <w:right w:val="single" w:sz="4" w:space="0" w:color="000000"/>
-            </w:tcBorders>
-            <w:shd w:val="clear" w:color="auto" w:fill="auto"/>
-            <w:tcMar>
-              <w:top w:w="0" w:type="dxa"/>
-              <w:left w:w="108" w:type="dxa"/>
-              <w:bottom w:w="0" w:type="dxa"/>
-              <w:right w:w="108" w:type="dxa"/>
-            </w:tcMar>
-          </w:tcPr>
-          <w:p>
-            <w:pPr>
-              <w:spacing w:after="0" w:line="240" w:lineRule="auto"/>
-            </w:pPr>
-            <w:r>
-              <w:t>Vak 3</w:t>
-            </w:r>
-          </w:p>
-          <w:p>
-            <w:pPr>
-              <w:spacing w:after="0" w:line="240" w:lineRule="auto"/>
-            </w:pPr>
-          </w:p>
-        </w:tc>
-        <w:tc>
-          <w:tcPr>
-            <w:tcW w:w="4229" w:type="dxa"/>
-            <w:tcBorders>
-              <w:top w:val="single" w:sz="4" w:space="0" w:color="000000"/>
-              <w:left w:val="single" w:sz="4" w:space="0" w:color="000000"/>
-              <w:bottom w:val="single" w:sz="4" w:space="0" w:color="000000"/>
-              <w:right w:val="single" w:sz="4" w:space="0" w:color="000000"/>
-            </w:tcBorders>
-            <w:shd w:val="clear" w:color="auto" w:fill="auto"/>
-            <w:tcMar>
-              <w:top w:w="0" w:type="dxa"/>
-              <w:left w:w="108" w:type="dxa"/>
-              <w:bottom w:w="0" w:type="dxa"/>
-              <w:right w:w="108" w:type="dxa"/>
-            </w:tcMar>
-          </w:tcPr>
-          <w:p>
-            <w:pPr>
-              <w:spacing w:after="100" w:line="240" w:lineRule="auto"/>
-            </w:pPr>
-            <w:r>
-              <w:t>Kosten</w:t>
-            </w:r>
-          </w:p>
-        </w:tc>
-        <w:tc>
-          <w:tcPr>
-            <w:tcW w:w="4021" w:type="dxa"/>
-            <w:tcBorders>
-              <w:top w:val="single" w:sz="4" w:space="0" w:color="000000"/>
-              <w:left w:val="single" w:sz="4" w:space="0" w:color="000000"/>
-              <w:bottom w:val="single" w:sz="4" w:space="0" w:color="000000"/>
-              <w:right w:val="single" w:sz="4" w:space="0" w:color="000000"/>
-            </w:tcBorders>
-            <w:shd w:val="clear" w:color="auto" w:fill="auto"/>
-            <w:tcMar>
-              <w:top w:w="0" w:type="dxa"/>
-              <w:left w:w="108" w:type="dxa"/>
-              <w:bottom w:w="0" w:type="dxa"/>
-              <w:right w:w="108" w:type="dxa"/>
-            </w:tcMar>
-          </w:tcPr>
-          <w:p>
-            <w:pPr>
-              <w:spacing w:after="0" w:line="240" w:lineRule="auto"/>
-            </w:pPr>
-            <w:r>
-              <w:rPr>
-                <w:noProof/>
-                <w:lang w:eastAsia="nl-NL"/>
-              </w:rPr>
-              <w:drawing>
-                <wp:inline distT="0" distB="0" distL="0" distR="0" wp14:anchorId="0FFE04AD" wp14:editId="1F061CB8">
-                  <wp:extent cx="1635834" cy="920151"/>
-                  <wp:effectExtent l="0" t="0" r="2466" b="0"/>
-                  <wp:docPr id="10" name="Afbeelding 10" descr="C:\Users\samsc_000\AppData\Local\Microsoft\Windows\INetCacheContent.Word\Project 6.jpg"/>
-                  <wp:cNvGraphicFramePr/>
-                  <a:graphic xmlns:a="http://schemas.openxmlformats.org/drawingml/2006/main">
-                    <a:graphicData uri="http://schemas.openxmlformats.org/drawingml/2006/picture">
-                      <pic:pic xmlns:pic="http://schemas.openxmlformats.org/drawingml/2006/picture">
-                        <pic:nvPicPr>
-                          <pic:cNvPr id="0" name=""/>
-                          <pic:cNvPicPr/>
-                        </pic:nvPicPr>
-                        <pic:blipFill>
-                          <a:blip r:embed="rId14"/>
-                          <a:srcRect/>
-                          <a:stretch>
-                            <a:fillRect/>
-                          </a:stretch>
-                        </pic:blipFill>
-                        <pic:spPr>
-                          <a:xfrm>
-                            <a:off x="0" y="0"/>
-                            <a:ext cx="1635834" cy="920151"/>
-                          </a:xfrm>
-                          <a:prstGeom prst="rect">
-                            <a:avLst/>
-                          </a:prstGeom>
-                          <a:noFill/>
-                          <a:ln>
-                            <a:noFill/>
-                            <a:prstDash/>
-                          </a:ln>
-                        </pic:spPr>
-                      </pic:pic>
-                    </a:graphicData>
-                  </a:graphic>
-                </wp:inline>
-              </w:drawing>
-            </w:r>
-          </w:p>
-        </w:tc>
-      </w:tr>
-      <w:tr>
-        <w:tc>
-          <w:tcPr>
-            <w:tcW w:w="812" w:type="dxa"/>
-            <w:tcBorders>
-              <w:top w:val="single" w:sz="4" w:space="0" w:color="000000"/>
-              <w:left w:val="single" w:sz="4" w:space="0" w:color="000000"/>
-              <w:bottom w:val="single" w:sz="4" w:space="0" w:color="000000"/>
-              <w:right w:val="single" w:sz="4" w:space="0" w:color="000000"/>
-            </w:tcBorders>
-            <w:shd w:val="clear" w:color="auto" w:fill="auto"/>
-            <w:tcMar>
-              <w:top w:w="0" w:type="dxa"/>
-              <w:left w:w="108" w:type="dxa"/>
-              <w:bottom w:w="0" w:type="dxa"/>
-              <w:right w:w="108" w:type="dxa"/>
-            </w:tcMar>
-          </w:tcPr>
-          <w:p>
-            <w:pPr>
-              <w:spacing w:after="0" w:line="240" w:lineRule="auto"/>
-            </w:pPr>
-            <w:r>
-              <w:t>Vak 4</w:t>
-            </w:r>
-          </w:p>
-          <w:p>
-            <w:pPr>
-              <w:spacing w:after="0" w:line="240" w:lineRule="auto"/>
-            </w:pPr>
-          </w:p>
-        </w:tc>
-        <w:tc>
-          <w:tcPr>
-            <w:tcW w:w="4229" w:type="dxa"/>
-            <w:tcBorders>
-              <w:top w:val="single" w:sz="4" w:space="0" w:color="000000"/>
-              <w:left w:val="single" w:sz="4" w:space="0" w:color="000000"/>
-              <w:bottom w:val="single" w:sz="4" w:space="0" w:color="000000"/>
-              <w:right w:val="single" w:sz="4" w:space="0" w:color="000000"/>
-            </w:tcBorders>
-            <w:shd w:val="clear" w:color="auto" w:fill="auto"/>
-            <w:tcMar>
-              <w:top w:w="0" w:type="dxa"/>
-              <w:left w:w="108" w:type="dxa"/>
-              <w:bottom w:w="0" w:type="dxa"/>
-              <w:right w:w="108" w:type="dxa"/>
-            </w:tcMar>
-          </w:tcPr>
-          <w:p>
-            <w:pPr>
-              <w:spacing w:after="0" w:line="240" w:lineRule="auto"/>
-            </w:pPr>
-            <w:r>
-              <w:t>Beroepsbeeld</w:t>
-            </w:r>
-          </w:p>
-        </w:tc>
-        <w:tc>
-          <w:tcPr>
-            <w:tcW w:w="4021" w:type="dxa"/>
-            <w:tcBorders>
-              <w:top w:val="single" w:sz="4" w:space="0" w:color="000000"/>
-              <w:left w:val="single" w:sz="4" w:space="0" w:color="000000"/>
-              <w:bottom w:val="single" w:sz="4" w:space="0" w:color="000000"/>
-              <w:right w:val="single" w:sz="4" w:space="0" w:color="000000"/>
-            </w:tcBorders>
-            <w:shd w:val="clear" w:color="auto" w:fill="auto"/>
-            <w:tcMar>
-              <w:top w:w="0" w:type="dxa"/>
-              <w:left w:w="108" w:type="dxa"/>
-              <w:bottom w:w="0" w:type="dxa"/>
-              <w:right w:w="108" w:type="dxa"/>
-            </w:tcMar>
-          </w:tcPr>
-          <w:p>
-            <w:pPr>
-              <w:spacing w:after="0" w:line="240" w:lineRule="auto"/>
-            </w:pPr>
-            <w:r>
-              <w:rPr>
-                <w:noProof/>
-                <w:lang w:eastAsia="nl-NL"/>
-              </w:rPr>
-              <w:drawing>
-                <wp:inline distT="0" distB="0" distL="0" distR="0" wp14:anchorId="48887757" wp14:editId="36571CCC">
-                  <wp:extent cx="1621048" cy="1079010"/>
-                  <wp:effectExtent l="0" t="0" r="0" b="6840"/>
-                  <wp:docPr id="6" name="Afbeelding 6" descr="C:\Users\samsc_000\AppData\Local\Microsoft\Windows\INetCacheContent.Word\Project 1.jpg"/>
-                  <wp:cNvGraphicFramePr/>
-                  <a:graphic xmlns:a="http://schemas.openxmlformats.org/drawingml/2006/main">
-                    <a:graphicData uri="http://schemas.openxmlformats.org/drawingml/2006/picture">
-                      <pic:pic xmlns:pic="http://schemas.openxmlformats.org/drawingml/2006/picture">
-                        <pic:nvPicPr>
-                          <pic:cNvPr id="0" name=""/>
-                          <pic:cNvPicPr/>
-                        </pic:nvPicPr>
-                        <pic:blipFill>
-                          <a:blip r:embed="rId15"/>
-                          <a:srcRect/>
-                          <a:stretch>
-                            <a:fillRect/>
-                          </a:stretch>
-                        </pic:blipFill>
-                        <pic:spPr>
-                          <a:xfrm>
-                            <a:off x="0" y="0"/>
-                            <a:ext cx="1621048" cy="1079010"/>
-                          </a:xfrm>
-                          <a:prstGeom prst="rect">
-                            <a:avLst/>
-                          </a:prstGeom>
-                          <a:noFill/>
-                          <a:ln>
-                            <a:noFill/>
-                            <a:prstDash/>
-                          </a:ln>
-                        </pic:spPr>
-                      </pic:pic>
-                    </a:graphicData>
-                  </a:graphic>
-                </wp:inline>
-              </w:drawing>
-            </w:r>
-          </w:p>
-        </w:tc>
-      </w:tr>
-      <w:tr>
-        <w:tc>
-          <w:tcPr>
-            <w:tcW w:w="812" w:type="dxa"/>
-            <w:tcBorders>
-              <w:top w:val="single" w:sz="4" w:space="0" w:color="000000"/>
-              <w:left w:val="single" w:sz="4" w:space="0" w:color="000000"/>
-              <w:bottom w:val="single" w:sz="4" w:space="0" w:color="000000"/>
-              <w:right w:val="single" w:sz="4" w:space="0" w:color="000000"/>
-            </w:tcBorders>
-            <w:shd w:val="clear" w:color="auto" w:fill="auto"/>
-            <w:tcMar>
-              <w:top w:w="0" w:type="dxa"/>
-              <w:left w:w="108" w:type="dxa"/>
-              <w:bottom w:w="0" w:type="dxa"/>
-              <w:right w:w="108" w:type="dxa"/>
-            </w:tcMar>
-          </w:tcPr>
-          <w:p>
-            <w:pPr>
-              <w:spacing w:after="0" w:line="240" w:lineRule="auto"/>
-            </w:pPr>
-            <w:r>
-              <w:t>Vak 5</w:t>
-            </w:r>
-          </w:p>
-          <w:p>
-            <w:pPr>
-              <w:spacing w:after="0" w:line="240" w:lineRule="auto"/>
-            </w:pPr>
-          </w:p>
-        </w:tc>
-        <w:tc>
-          <w:tcPr>
-            <w:tcW w:w="4229" w:type="dxa"/>
-            <w:tcBorders>
-              <w:top w:val="single" w:sz="4" w:space="0" w:color="000000"/>
-              <w:left w:val="single" w:sz="4" w:space="0" w:color="000000"/>
-              <w:bottom w:val="single" w:sz="4" w:space="0" w:color="000000"/>
-              <w:right w:val="single" w:sz="4" w:space="0" w:color="000000"/>
-            </w:tcBorders>
-            <w:shd w:val="clear" w:color="auto" w:fill="auto"/>
-            <w:tcMar>
-              <w:top w:w="0" w:type="dxa"/>
-              <w:left w:w="108" w:type="dxa"/>
-              <w:bottom w:w="0" w:type="dxa"/>
-              <w:right w:w="108" w:type="dxa"/>
-            </w:tcMar>
-          </w:tcPr>
-          <w:p>
-            <w:pPr>
-              <w:spacing w:after="0" w:line="240" w:lineRule="auto"/>
-            </w:pPr>
-            <w:r>
-              <w:t>Vakken</w:t>
-            </w:r>
-          </w:p>
-        </w:tc>
-        <w:tc>
-          <w:tcPr>
-            <w:tcW w:w="4021" w:type="dxa"/>
-            <w:tcBorders>
-              <w:top w:val="single" w:sz="4" w:space="0" w:color="000000"/>
-              <w:left w:val="single" w:sz="4" w:space="0" w:color="000000"/>
-              <w:bottom w:val="single" w:sz="4" w:space="0" w:color="000000"/>
-              <w:right w:val="single" w:sz="4" w:space="0" w:color="000000"/>
-            </w:tcBorders>
-            <w:shd w:val="clear" w:color="auto" w:fill="auto"/>
-            <w:tcMar>
-              <w:top w:w="0" w:type="dxa"/>
-              <w:left w:w="108" w:type="dxa"/>
-              <w:bottom w:w="0" w:type="dxa"/>
-              <w:right w:w="108" w:type="dxa"/>
-            </w:tcMar>
-          </w:tcPr>
-          <w:p>
-            <w:pPr>
-              <w:spacing w:after="0" w:line="240" w:lineRule="auto"/>
-            </w:pPr>
-            <w:r>
-              <w:rPr>
-                <w:noProof/>
-                <w:lang w:eastAsia="nl-NL"/>
-              </w:rPr>
-              <w:drawing>
-                <wp:inline distT="0" distB="0" distL="0" distR="0" wp14:anchorId="46F88FEE" wp14:editId="48B684C9">
-                  <wp:extent cx="1536722" cy="1024932"/>
-                  <wp:effectExtent l="0" t="0" r="6328" b="3768"/>
-                  <wp:docPr id="7" name="Afbeelding 7" descr="C:\Users\samsc_000\AppData\Local\Microsoft\Windows\INetCacheContent.Word\Project 3.jpg"/>
-                  <wp:cNvGraphicFramePr/>
-                  <a:graphic xmlns:a="http://schemas.openxmlformats.org/drawingml/2006/main">
-                    <a:graphicData uri="http://schemas.openxmlformats.org/drawingml/2006/picture">
-                      <pic:pic xmlns:pic="http://schemas.openxmlformats.org/drawingml/2006/picture">
-                        <pic:nvPicPr>
-                          <pic:cNvPr id="0" name=""/>
-                          <pic:cNvPicPr/>
-                        </pic:nvPicPr>
-                        <pic:blipFill>
-                          <a:blip r:embed="rId16"/>
-                          <a:srcRect/>
-                          <a:stretch>
-                            <a:fillRect/>
-                          </a:stretch>
-                        </pic:blipFill>
-                        <pic:spPr>
-                          <a:xfrm>
-                            <a:off x="0" y="0"/>
-                            <a:ext cx="1536722" cy="1024932"/>
-                          </a:xfrm>
-                          <a:prstGeom prst="rect">
-                            <a:avLst/>
-                          </a:prstGeom>
-                          <a:noFill/>
-                          <a:ln>
-                            <a:noFill/>
-                            <a:prstDash/>
-                          </a:ln>
-                        </pic:spPr>
-                      </pic:pic>
-                    </a:graphicData>
-                  </a:graphic>
-                </wp:inline>
-              </w:drawing>
-            </w:r>
-          </w:p>
-        </w:tc>
-      </w:tr>
-      <w:tr>
-        <w:tc>
-          <w:tcPr>
-            <w:tcW w:w="812" w:type="dxa"/>
-            <w:tcBorders>
-              <w:top w:val="single" w:sz="4" w:space="0" w:color="000000"/>
-              <w:left w:val="single" w:sz="4" w:space="0" w:color="000000"/>
-              <w:bottom w:val="single" w:sz="4" w:space="0" w:color="000000"/>
-              <w:right w:val="single" w:sz="4" w:space="0" w:color="000000"/>
-            </w:tcBorders>
-            <w:shd w:val="clear" w:color="auto" w:fill="auto"/>
-            <w:tcMar>
-              <w:top w:w="0" w:type="dxa"/>
-              <w:left w:w="108" w:type="dxa"/>
-              <w:bottom w:w="0" w:type="dxa"/>
-              <w:right w:w="108" w:type="dxa"/>
-            </w:tcMar>
-          </w:tcPr>
-          <w:p>
-            <w:pPr>
-              <w:spacing w:after="0" w:line="240" w:lineRule="auto"/>
-            </w:pPr>
-            <w:r>
-              <w:t>Vak 6</w:t>
-            </w:r>
-          </w:p>
-          <w:p>
-            <w:pPr>
-              <w:spacing w:after="0" w:line="240" w:lineRule="auto"/>
-            </w:pPr>
-          </w:p>
-        </w:tc>
-        <w:tc>
-          <w:tcPr>
-            <w:tcW w:w="4229" w:type="dxa"/>
-            <w:tcBorders>
-              <w:top w:val="single" w:sz="4" w:space="0" w:color="000000"/>
-              <w:left w:val="single" w:sz="4" w:space="0" w:color="000000"/>
-              <w:bottom w:val="single" w:sz="4" w:space="0" w:color="000000"/>
-              <w:right w:val="single" w:sz="4" w:space="0" w:color="000000"/>
-            </w:tcBorders>
-            <w:shd w:val="clear" w:color="auto" w:fill="auto"/>
-            <w:tcMar>
-              <w:top w:w="0" w:type="dxa"/>
-              <w:left w:w="108" w:type="dxa"/>
-              <w:bottom w:w="0" w:type="dxa"/>
-              <w:right w:w="108" w:type="dxa"/>
-            </w:tcMar>
-          </w:tcPr>
-          <w:p>
-            <w:pPr>
-              <w:spacing w:after="0" w:line="240" w:lineRule="auto"/>
-            </w:pPr>
-            <w:r>
-              <w:t>Stage</w:t>
-            </w:r>
-          </w:p>
-        </w:tc>
-        <w:tc>
-          <w:tcPr>
-            <w:tcW w:w="4021" w:type="dxa"/>
-            <w:tcBorders>
-              <w:top w:val="single" w:sz="4" w:space="0" w:color="000000"/>
-              <w:left w:val="single" w:sz="4" w:space="0" w:color="000000"/>
-              <w:bottom w:val="single" w:sz="4" w:space="0" w:color="000000"/>
-              <w:right w:val="single" w:sz="4" w:space="0" w:color="000000"/>
-            </w:tcBorders>
-            <w:shd w:val="clear" w:color="auto" w:fill="auto"/>
-            <w:tcMar>
-              <w:top w:w="0" w:type="dxa"/>
-              <w:left w:w="108" w:type="dxa"/>
-              <w:bottom w:w="0" w:type="dxa"/>
-              <w:right w:w="108" w:type="dxa"/>
-            </w:tcMar>
-          </w:tcPr>
-          <w:p>
-            <w:pPr>
-              <w:spacing w:after="0" w:line="240" w:lineRule="auto"/>
-            </w:pPr>
-            <w:r>
-              <w:rPr>
-                <w:noProof/>
-                <w:lang w:eastAsia="nl-NL"/>
-              </w:rPr>
-              <w:drawing>
-                <wp:inline distT="0" distB="0" distL="0" distR="0" wp14:anchorId="1D10FF5E" wp14:editId="302185A7">
-                  <wp:extent cx="2127095" cy="1197973"/>
-                  <wp:effectExtent l="0" t="0" r="6505" b="2177"/>
-                  <wp:docPr id="8" name="Afbeelding 8" descr="C:\Users\samsc_000\Downloads\Project 2.jpg"/>
-                  <wp:cNvGraphicFramePr/>
-                  <a:graphic xmlns:a="http://schemas.openxmlformats.org/drawingml/2006/main">
-                    <a:graphicData uri="http://schemas.openxmlformats.org/drawingml/2006/picture">
-                      <pic:pic xmlns:pic="http://schemas.openxmlformats.org/drawingml/2006/picture">
-                        <pic:nvPicPr>
-                          <pic:cNvPr id="0" name=""/>
-                          <pic:cNvPicPr/>
-                        </pic:nvPicPr>
-                        <pic:blipFill>
-                          <a:blip r:embed="rId17"/>
-                          <a:srcRect/>
-                          <a:stretch>
-                            <a:fillRect/>
-                          </a:stretch>
-                        </pic:blipFill>
-                        <pic:spPr>
-                          <a:xfrm>
-                            <a:off x="0" y="0"/>
-                            <a:ext cx="2127095" cy="1197973"/>
-                          </a:xfrm>
-                          <a:prstGeom prst="rect">
-                            <a:avLst/>
-                          </a:prstGeom>
-                          <a:noFill/>
-                          <a:ln>
-                            <a:noFill/>
-                            <a:prstDash/>
-                          </a:ln>
-                        </pic:spPr>
-                      </pic:pic>
-                    </a:graphicData>
-                  </a:graphic>
-                </wp:inline>
-              </w:drawing>
-            </w:r>
-          </w:p>
-        </w:tc>
-      </w:tr>
-    </w:tbl>
-    <w:p/>
-    <w:p>
-      <w:pPr>
-        <w:pStyle w:val="Kop2"/>
-      </w:pPr>
-      <w:bookmarkStart w:id="7" w:name="_Toc460396092"/>
-      <w:r>
-        <w:t>Inhoud van folder B (functioneel)</w:t>
-      </w:r>
-      <w:bookmarkEnd w:id="7"/>
-    </w:p>
-    <w:p/>
-    <w:tbl>
-      <w:tblPr>
-        <w:tblStyle w:val="Tabelraster"/>
-        <w:tblW w:w="0" w:type="auto"/>
-        <w:tblLook w:val="04A0" w:firstRow="1" w:lastRow="0" w:firstColumn="1" w:lastColumn="0" w:noHBand="0" w:noVBand="1"/>
-      </w:tblPr>
-      <w:tblGrid>
-        <w:gridCol w:w="810"/>
-        <w:gridCol w:w="4252"/>
-        <w:gridCol w:w="4000"/>
-      </w:tblGrid>
-      <w:tr>
-        <w:tc>
-          <w:tcPr>
-            <w:tcW w:w="821" w:type="dxa"/>
-          </w:tcPr>
-          <w:p>
-            <w:r>
-              <w:lastRenderedPageBreak/>
-              <w:t>Vak 1</w:t>
-            </w:r>
-          </w:p>
-          <w:p/>
-        </w:tc>
-        <w:tc>
-          <w:tcPr>
-            <w:tcW w:w="4350" w:type="dxa"/>
-          </w:tcPr>
-          <w:p>
-            <w:r>
-              <w:t>Kleine inleiding met informatie over de opleiding</w:t>
-            </w:r>
-          </w:p>
-        </w:tc>
-        <w:tc>
-          <w:tcPr>
-            <w:tcW w:w="4117" w:type="dxa"/>
-          </w:tcPr>
-          <w:p>
-            <w:r>
-              <w:t>[eventueel  afbeelding]</w:t>
-            </w:r>
-          </w:p>
-        </w:tc>
-      </w:tr>
-      <w:tr>
-        <w:tc>
-          <w:tcPr>
-            <w:tcW w:w="821" w:type="dxa"/>
-          </w:tcPr>
-          <w:p>
-            <w:r>
-              <w:t>Vak 2</w:t>
-            </w:r>
-          </w:p>
-          <w:p/>
-        </w:tc>
-        <w:tc>
-          <w:tcPr>
-            <w:tcW w:w="4350" w:type="dxa"/>
-          </w:tcPr>
-          <w:p>
-            <w:r>
-              <w:t>Contact informatie telefoon nummer, email, adres, facebook, twitter</w:t>
-            </w:r>
-          </w:p>
-        </w:tc>
-        <w:tc>
-          <w:tcPr>
-            <w:tcW w:w="4117" w:type="dxa"/>
-          </w:tcPr>
-          <w:p>
-            <w:r>
-              <w:t>[eventueel  afbeelding]</w:t>
-            </w:r>
-          </w:p>
-        </w:tc>
-      </w:tr>
-      <w:tr>
-        <w:tc>
-          <w:tcPr>
-            <w:tcW w:w="821" w:type="dxa"/>
-          </w:tcPr>
-          <w:p>
-            <w:r>
-              <w:t>Vak 3</w:t>
-            </w:r>
-          </w:p>
-          <w:p/>
-        </w:tc>
-        <w:tc>
-          <w:tcPr>
-            <w:tcW w:w="4350" w:type="dxa"/>
-          </w:tcPr>
-          <w:p>
-            <w:r>
-              <w:t xml:space="preserve">Voorkant met logo </w:t>
-            </w:r>
-          </w:p>
-        </w:tc>
-        <w:tc>
-          <w:tcPr>
-            <w:tcW w:w="4117" w:type="dxa"/>
-          </w:tcPr>
-          <w:p>
-            <w:r>
-              <w:t>[eventueel  afbeelding]</w:t>
-            </w:r>
-          </w:p>
-        </w:tc>
-      </w:tr>
-      <w:tr>
-        <w:tc>
-          <w:tcPr>
-            <w:tcW w:w="821" w:type="dxa"/>
-          </w:tcPr>
-          <w:p>
-            <w:r>
-              <w:t>Vak 4</w:t>
-            </w:r>
-          </w:p>
-          <w:p/>
-        </w:tc>
-        <w:tc>
-          <w:tcPr>
-            <w:tcW w:w="4350" w:type="dxa"/>
-          </w:tcPr>
-          <w:p>
-            <w:r>
-              <w:t>Wat ga je leren ? Dit gaat over wat je doet op de opleiding</w:t>
-            </w:r>
-          </w:p>
-        </w:tc>
-        <w:tc>
-          <w:tcPr>
-            <w:tcW w:w="4117" w:type="dxa"/>
-          </w:tcPr>
-          <w:p>
-            <w:r>
-              <w:t>[eventueel  afbeelding]</w:t>
-            </w:r>
-          </w:p>
-        </w:tc>
-      </w:tr>
-      <w:tr>
-        <w:tc>
-          <w:tcPr>
-            <w:tcW w:w="821" w:type="dxa"/>
-          </w:tcPr>
-          <w:p>
-            <w:r>
-              <w:t>Vak 5</w:t>
-            </w:r>
-          </w:p>
-          <w:p/>
-        </w:tc>
-        <w:tc>
-          <w:tcPr>
-            <w:tcW w:w="4350" w:type="dxa"/>
-          </w:tcPr>
-          <w:p>
-            <w:r>
-              <w:t>Web ontwikkelaar. Wat je doet in het beroep als applicatie en mediaontwikkelaar</w:t>
-            </w:r>
-          </w:p>
-        </w:tc>
-        <w:tc>
-          <w:tcPr>
-            <w:tcW w:w="4117" w:type="dxa"/>
-          </w:tcPr>
-          <w:p>
-            <w:r>
-              <w:t>[eventueel  afbeelding]</w:t>
-            </w:r>
-          </w:p>
-        </w:tc>
-      </w:tr>
-      <w:tr>
-        <w:tc>
-          <w:tcPr>
-            <w:tcW w:w="821" w:type="dxa"/>
-          </w:tcPr>
-          <w:p>
-            <w:r>
-              <w:t>Vak 6</w:t>
-            </w:r>
-          </w:p>
-          <w:p/>
-        </w:tc>
-        <w:tc>
-          <w:tcPr>
-            <w:tcW w:w="4350" w:type="dxa"/>
-          </w:tcPr>
-          <w:p>
-            <w:r>
-              <w:t>Wat doe je als ontwikkelaar, Wat je doet en ontwikkeld</w:t>
-            </w:r>
-          </w:p>
-        </w:tc>
-        <w:tc>
-          <w:tcPr>
-            <w:tcW w:w="4117" w:type="dxa"/>
-          </w:tcPr>
-          <w:p>
-            <w:r>
-              <w:t>[eventueel  afbeelding]</w:t>
-            </w:r>
-          </w:p>
-        </w:tc>
-      </w:tr>
-    </w:tbl>
-    <w:p/>
-    <w:p/>
-    <w:p>
-      <w:pPr>
-        <w:pStyle w:val="Kop2"/>
-      </w:pPr>
-      <w:bookmarkStart w:id="8" w:name="_Toc460396093"/>
-      <w:r>
-        <w:t>Vormgeving van de folder</w:t>
-      </w:r>
-      <w:r>
-        <w:t xml:space="preserve"> A</w:t>
-      </w:r>
-      <w:r>
-        <w:t xml:space="preserve"> (technisch)</w:t>
-      </w:r>
-      <w:bookmarkEnd w:id="8"/>
-    </w:p>
-    <w:p/>
-    <w:p>
-      <w:pPr>
-        <w:pStyle w:val="Lijstalinea"/>
-        <w:numPr>
-          <w:ilvl w:val="0"/>
-          <w:numId w:val="10"/>
-        </w:numPr>
-      </w:pPr>
-      <w:r>
-        <w:rPr>
-          <w:noProof/>
-          <w:lang w:eastAsia="nl-NL"/>
-        </w:rPr>
-        <w:drawing>
-          <wp:inline distT="0" distB="0" distL="0" distR="0" wp14:anchorId="7AFC296F" wp14:editId="6F5EB360">
-            <wp:extent cx="5169707" cy="3322320"/>
-            <wp:effectExtent l="0" t="0" r="0" b="0"/>
-            <wp:docPr id="11" name="Afbeelding 11" descr="C:\Users\pgv\AppData\Local\Microsoft\Windows\INetCacheContent.Word\2016-09-16 (2).png"/>
-            <wp:cNvGraphicFramePr>
-              <a:graphicFrameLocks xmlns:a="http://schemas.openxmlformats.org/drawingml/2006/main" noChangeAspect="1"/>
-            </wp:cNvGraphicFramePr>
-            <a:graphic xmlns:a="http://schemas.openxmlformats.org/drawingml/2006/main">
-              <a:graphicData uri="http://schemas.openxmlformats.org/drawingml/2006/picture">
-                <pic:pic xmlns:pic="http://schemas.openxmlformats.org/drawingml/2006/picture">
-                  <pic:nvPicPr>
-                    <pic:cNvPr id="0" name="Picture 1" descr="C:\Users\pgv\AppData\Local\Microsoft\Windows\INetCacheContent.Word\2016-09-16 (2).png"/>
-                    <pic:cNvPicPr>
-                      <a:picLocks noChangeAspect="1" noChangeArrowheads="1"/>
-                    </pic:cNvPicPr>
-                  </pic:nvPicPr>
-                  <pic:blipFill>
-                    <a:blip r:embed="rId18" cstate="print">
-                      <a:extLst>
-                        <a:ext uri="{28A0092B-C50C-407E-A947-70E740481C1C}">
-                          <a14:useLocalDpi xmlns:a14="http://schemas.microsoft.com/office/drawing/2010/main" val="0"/>
-                        </a:ext>
-                      </a:extLst>
-                    </a:blip>
-                    <a:srcRect/>
-                    <a:stretch>
-                      <a:fillRect/>
-                    </a:stretch>
-                  </pic:blipFill>
-                  <pic:spPr bwMode="auto">
-                    <a:xfrm>
-                      <a:off x="0" y="0"/>
-                      <a:ext cx="5176772" cy="3326860"/>
-                    </a:xfrm>
-                    <a:prstGeom prst="rect">
-                      <a:avLst/>
-                    </a:prstGeom>
-                    <a:noFill/>
-                    <a:ln>
-                      <a:noFill/>
-                    </a:ln>
-                  </pic:spPr>
-                </pic:pic>
-              </a:graphicData>
-            </a:graphic>
-          </wp:inline>
-        </w:drawing>
-      </w:r>
-      <w:r>
-        <w:br w:type="page"/>
-      </w:r>
-    </w:p>
-    <w:p>
-      <w:pPr>
-        <w:pStyle w:val="Kop1"/>
-        <w:rPr>
-          <w:lang w:val="en-US"/>
-        </w:rPr>
-      </w:pPr>
-      <w:bookmarkStart w:id="9" w:name="_Toc460396094"/>
-      <w:proofErr w:type="spellStart"/>
-      <w:r>
-        <w:rPr>
-          <w:lang w:val="en-US"/>
-        </w:rPr>
-        <w:lastRenderedPageBreak/>
-        <w:t>Realisatie</w:t>
-      </w:r>
-      <w:bookmarkEnd w:id="9"/>
-      <w:proofErr w:type="spellEnd"/>
-    </w:p>
-    <w:p>
-      <w:pPr>
-        <w:rPr>
-          <w:i/>
-          <w:lang w:val="en-US"/>
-        </w:rPr>
-      </w:pPr>
-    </w:p>
-    <w:p>
-      <w:pPr>
-        <w:pStyle w:val="Kop2"/>
-        <w:rPr>
-          <w:lang w:val="en-US"/>
-        </w:rPr>
-      </w:pPr>
-      <w:bookmarkStart w:id="10" w:name="_Toc460396095"/>
-      <w:r>
-        <w:rPr>
-          <w:lang w:val="en-US"/>
-        </w:rPr>
-        <w:t xml:space="preserve">Folder A – De </w:t>
-      </w:r>
-      <w:proofErr w:type="spellStart"/>
-      <w:r>
-        <w:rPr>
-          <w:lang w:val="en-US"/>
-        </w:rPr>
-        <w:t>opleiding</w:t>
-      </w:r>
-      <w:bookmarkEnd w:id="10"/>
-      <w:proofErr w:type="spellEnd"/>
-    </w:p>
-    <w:p>
-      <w:pPr>
-        <w:rPr>
-          <w:i/>
-          <w:lang w:val="en-US"/>
-        </w:rPr>
-      </w:pPr>
-      <w:r>
-        <w:rPr>
-          <w:noProof/>
-          <w:lang w:eastAsia="nl-NL"/>
-        </w:rPr>
-        <w:drawing>
-          <wp:inline distT="0" distB="0" distL="0" distR="0" wp14:anchorId="3F0D0722" wp14:editId="0D2C41FD">
-            <wp:extent cx="5760720" cy="3702134"/>
-            <wp:effectExtent l="0" t="0" r="0" b="0"/>
-            <wp:docPr id="12" name="Afbeelding 12" descr="C:\Users\pgv\AppData\Local\Microsoft\Windows\INetCacheContent.Word\2016-09-16 (2).png"/>
-            <wp:cNvGraphicFramePr>
-              <a:graphicFrameLocks xmlns:a="http://schemas.openxmlformats.org/drawingml/2006/main" noChangeAspect="1"/>
-            </wp:cNvGraphicFramePr>
-            <a:graphic xmlns:a="http://schemas.openxmlformats.org/drawingml/2006/main">
-              <a:graphicData uri="http://schemas.openxmlformats.org/drawingml/2006/picture">
-                <pic:pic xmlns:pic="http://schemas.openxmlformats.org/drawingml/2006/picture">
-                  <pic:nvPicPr>
-                    <pic:cNvPr id="0" name="Picture 3" descr="C:\Users\pgv\AppData\Local\Microsoft\Windows\INetCacheContent.Word\2016-09-16 (2).png"/>
-                    <pic:cNvPicPr>
-                      <a:picLocks noChangeAspect="1" noChangeArrowheads="1"/>
-                    </pic:cNvPicPr>
-                  </pic:nvPicPr>
-                  <pic:blipFill>
-                    <a:blip r:embed="rId18">
-                      <a:extLst>
-                        <a:ext uri="{28A0092B-C50C-407E-A947-70E740481C1C}">
-                          <a14:useLocalDpi xmlns:a14="http://schemas.microsoft.com/office/drawing/2010/main" val="0"/>
-                        </a:ext>
-                      </a:extLst>
-                    </a:blip>
-                    <a:srcRect/>
-                    <a:stretch>
-                      <a:fillRect/>
-                    </a:stretch>
-                  </pic:blipFill>
-                  <pic:spPr bwMode="auto">
-                    <a:xfrm>
-                      <a:off x="0" y="0"/>
-                      <a:ext cx="5760720" cy="3702134"/>
-                    </a:xfrm>
-                    <a:prstGeom prst="rect">
-                      <a:avLst/>
-                    </a:prstGeom>
-                    <a:noFill/>
-                    <a:ln>
-                      <a:noFill/>
-                    </a:ln>
-                  </pic:spPr>
-                </pic:pic>
-              </a:graphicData>
-            </a:graphic>
-          </wp:inline>
-        </w:drawing>
-      </w:r>
-    </w:p>
-    <w:p>
-      <w:pPr>
-        <w:pStyle w:val="Kop2"/>
-        <w:rPr>
-          <w:lang w:val="en-US"/>
-        </w:rPr>
-      </w:pPr>
-      <w:bookmarkStart w:id="11" w:name="_Toc460396096"/>
-      <w:r>
-        <w:rPr>
-          <w:lang w:val="en-US"/>
-        </w:rPr>
-        <w:t xml:space="preserve">Folder B -  Het </w:t>
-      </w:r>
-      <w:proofErr w:type="spellStart"/>
-      <w:r>
-        <w:rPr>
-          <w:lang w:val="en-US"/>
-        </w:rPr>
-        <w:t>vak</w:t>
-      </w:r>
-      <w:bookmarkEnd w:id="11"/>
-      <w:proofErr w:type="spellEnd"/>
-    </w:p>
-    <w:p>
-      <w:pPr>
-        <w:rPr>
-          <w:lang w:val="en-US"/>
-        </w:rPr>
-      </w:pPr>
-    </w:p>
-    <w:p>
-      <w:pPr>
-        <w:rPr>
-          <w:lang w:val="en-US"/>
-        </w:rPr>
-      </w:pPr>
+      <w:bookmarkEnd w:id="3"/>
       <w:r>
         <w:t xml:space="preserve"> </w:t>
       </w:r>
     </w:p>
-    <w:p>
-      <w:r>
-        <w:rPr>
-          <w:noProof/>
-          <w:lang w:eastAsia="nl-NL"/>
-        </w:rPr>
-        <w:drawing>
-          <wp:inline distT="0" distB="0" distL="0" distR="0" wp14:anchorId="7585EA9E" wp14:editId="53B13672">
-            <wp:extent cx="4046220" cy="2864419"/>
-            <wp:effectExtent l="0" t="0" r="0" b="0"/>
-            <wp:docPr id="4" name="Afbeelding 4"/>
-            <wp:cNvGraphicFramePr>
-              <a:graphicFrameLocks xmlns:a="http://schemas.openxmlformats.org/drawingml/2006/main" noChangeAspect="1"/>
-            </wp:cNvGraphicFramePr>
-            <a:graphic xmlns:a="http://schemas.openxmlformats.org/drawingml/2006/main">
-              <a:graphicData uri="http://schemas.openxmlformats.org/drawingml/2006/picture">
-                <pic:pic xmlns:pic="http://schemas.openxmlformats.org/drawingml/2006/picture">
-                  <pic:nvPicPr>
-                    <pic:cNvPr id="0" name="Picture 2"/>
-                    <pic:cNvPicPr>
-                      <a:picLocks noChangeAspect="1" noChangeArrowheads="1"/>
-                    </pic:cNvPicPr>
-                  </pic:nvPicPr>
-                  <pic:blipFill>
-                    <a:blip r:embed="rId19">
-                      <a:extLst>
-                        <a:ext uri="{28A0092B-C50C-407E-A947-70E740481C1C}">
-                          <a14:useLocalDpi xmlns:a14="http://schemas.microsoft.com/office/drawing/2010/main" val="0"/>
-                        </a:ext>
-                      </a:extLst>
-                    </a:blip>
-                    <a:srcRect/>
-                    <a:stretch>
-                      <a:fillRect/>
-                    </a:stretch>
-                  </pic:blipFill>
-                  <pic:spPr bwMode="auto">
-                    <a:xfrm>
-                      <a:off x="0" y="0"/>
-                      <a:ext cx="4051763" cy="2868343"/>
-                    </a:xfrm>
-                    <a:prstGeom prst="rect">
-                      <a:avLst/>
-                    </a:prstGeom>
-                    <a:noFill/>
-                  </pic:spPr>
-                </pic:pic>
-              </a:graphicData>
-            </a:graphic>
-          </wp:inline>
-        </w:drawing>
-      </w:r>
-    </w:p>
-    <w:p>
-      <w:r>
-        <w:rPr>
-          <w:noProof/>
-          <w:lang w:eastAsia="nl-NL"/>
-        </w:rPr>
-        <w:lastRenderedPageBreak/>
-        <w:drawing>
-          <wp:inline distT="0" distB="0" distL="0" distR="0" wp14:anchorId="4A557146" wp14:editId="076DBDEF">
-            <wp:extent cx="4587240" cy="3247272"/>
-            <wp:effectExtent l="0" t="0" r="3810" b="0"/>
-            <wp:docPr id="5" name="Afbeelding 5"/>
-            <wp:cNvGraphicFramePr>
-              <a:graphicFrameLocks xmlns:a="http://schemas.openxmlformats.org/drawingml/2006/main" noChangeAspect="1"/>
-            </wp:cNvGraphicFramePr>
-            <a:graphic xmlns:a="http://schemas.openxmlformats.org/drawingml/2006/main">
-              <a:graphicData uri="http://schemas.openxmlformats.org/drawingml/2006/picture">
-                <pic:pic xmlns:pic="http://schemas.openxmlformats.org/drawingml/2006/picture">
-                  <pic:nvPicPr>
-                    <pic:cNvPr id="5" name="E851B2132E6A4F1CBD682A3E6FDF6933.jpg"/>
-                    <pic:cNvPicPr/>
-                  </pic:nvPicPr>
-                  <pic:blipFill>
-                    <a:blip r:embed="rId20">
-                      <a:extLst>
-                        <a:ext uri="{28A0092B-C50C-407E-A947-70E740481C1C}">
-                          <a14:useLocalDpi xmlns:a14="http://schemas.microsoft.com/office/drawing/2010/main" val="0"/>
-                        </a:ext>
-                      </a:extLst>
-                    </a:blip>
-                    <a:stretch>
-                      <a:fillRect/>
-                    </a:stretch>
-                  </pic:blipFill>
-                  <pic:spPr>
-                    <a:xfrm>
-                      <a:off x="0" y="0"/>
-                      <a:ext cx="4592151" cy="3250749"/>
-                    </a:xfrm>
-                    <a:prstGeom prst="rect">
-                      <a:avLst/>
-                    </a:prstGeom>
-                  </pic:spPr>
-                </pic:pic>
-              </a:graphicData>
-            </a:graphic>
-          </wp:inline>
-        </w:drawing>
-      </w:r>
-    </w:p>
-    <w:p>
-      <w:r>
-        <w:br w:type="page"/>
-      </w:r>
-    </w:p>
-    <w:p>
-      <w:pPr>
-        <w:pStyle w:val="Kop1"/>
-      </w:pPr>
-      <w:bookmarkStart w:id="12" w:name="_Toc460396097"/>
-      <w:r>
-        <w:lastRenderedPageBreak/>
-        <w:t>Evaluatie</w:t>
-      </w:r>
-      <w:bookmarkEnd w:id="12"/>
-    </w:p>
-    <w:p/>
-    <w:p>
-      <w:r>
-        <w:t>(Zie G</w:t>
-      </w:r>
-      <w:r>
-        <w:t>uido Evaluatie.txt in Natschool)</w:t>
-      </w:r>
-    </w:p>
     <w:p/>
     <w:sectPr>
-      <w:headerReference w:type="default" r:id="rId21"/>
-      <w:footerReference w:type="default" r:id="rId22"/>
+      <w:headerReference w:type="default" r:id="rId11"/>
+      <w:footerReference w:type="default" r:id="rId12"/>
       <w:pgSz w:w="11906" w:h="16838"/>
       <w:pgMar w:top="1417" w:right="1417" w:bottom="1417" w:left="1417" w:header="708" w:footer="708" w:gutter="0"/>
       <w:cols w:space="708"/>
@@ -3350,51 +859,120 @@
     <w:pPr>
       <w:pStyle w:val="Voettekst"/>
     </w:pPr>
+    <w:r>
+      <w:t>Guido Vosselman 2018</w:t>
+    </w:r>
+  </w:p>
+  <w:p>
+    <w:pPr>
+      <w:pStyle w:val="Voettekst"/>
+    </w:pPr>
   </w:p>
 </w:ftr>
 </file>
 
 <file path=word/footer2.xml><?xml version="1.0" encoding="utf-8"?>
 <w:ftr xmlns:wpc="http://schemas.microsoft.com/office/word/2010/wordprocessingCanvas" xmlns:cx="http://schemas.microsoft.com/office/drawing/2014/chartex" xmlns:cx1="http://schemas.microsoft.com/office/drawing/2015/9/8/chartex" xmlns:cx2="http://schemas.microsoft.com/office/drawing/2015/10/21/chartex" xmlns:cx3="http://schemas.microsoft.com/office/drawing/2016/5/9/chartex" xmlns:cx4="http://schemas.microsoft.com/office/drawing/2016/5/10/chartex" xmlns:cx5="http://schemas.microsoft.com/office/drawing/2016/5/11/chartex" xmlns:cx6="http://schemas.microsoft.com/office/drawing/2016/5/12/chartex" xmlns:cx7="http://schemas.microsoft.com/office/drawing/2016/5/13/chartex" xmlns:cx8="http://schemas.microsoft.com/office/drawing/2016/5/14/chartex" xmlns:mc="http://schemas.openxmlformats.org/markup-compatibility/2006" xmlns:aink="http://schemas.microsoft.com/office/drawing/2016/ink" xmlns:am3d="http://schemas.microsoft.com/office/drawing/2017/model3d" xmlns:o="urn:schemas-microsoft-com:office:office" xmlns:r="http://schemas.openxmlformats.org/officeDocument/2006/relationships" xmlns:m="http://schemas.openxmlformats.org/officeDocument/2006/math" xmlns:v="urn:schemas-microsoft-com:vml" xmlns:wp14="http://schemas.microsoft.com/office/word/2010/wordprocessingDrawing" xmlns:wp="http://schemas.openxmlformats.org/drawingml/2006/wordprocessingDrawing" xmlns:w10="urn:schemas-microsoft-com:office:word" xmlns:w="http://schemas.openxmlformats.org/wordprocessingml/2006/main" xmlns:w14="http://schemas.microsoft.com/office/word/2010/wordml" xmlns:w15="http://schemas.microsoft.com/office/word/2012/wordml" xmlns:w16cid="http://schemas.microsoft.com/office/word/2016/wordml/cid" xmlns:w16se="http://schemas.microsoft.com/office/word/2015/wordml/symex" xmlns:wpg="http://schemas.microsoft.com/office/word/2010/wordprocessingGroup" xmlns:wpi="http://schemas.microsoft.com/office/word/2010/wordprocessingInk" xmlns:wne="http://schemas.microsoft.com/office/word/2006/wordml" xmlns:wps="http://schemas.microsoft.com/office/word/2010/wordprocessingShape" mc:Ignorable="w14 w15 w16se w16cid wp14">
-  <w:sdt>
-    <w:sdtPr>
-      <w:id w:val="-522939287"/>
-      <w:docPartObj>
-        <w:docPartGallery w:val="Page Numbers (Bottom of Page)"/>
-        <w:docPartUnique/>
-      </w:docPartObj>
-    </w:sdtPr>
-    <w:sdtEndPr/>
-    <w:sdtContent>
-      <w:p>
-        <w:pPr>
-          <w:pStyle w:val="Voettekst"/>
-          <w:jc w:val="center"/>
-        </w:pPr>
-        <w:r>
-          <w:fldChar w:fldCharType="begin"/>
-        </w:r>
-        <w:r>
-          <w:instrText>PAGE   \* MERGEFORMAT</w:instrText>
-        </w:r>
-        <w:r>
-          <w:fldChar w:fldCharType="separate"/>
-        </w:r>
-        <w:r>
-          <w:rPr>
-            <w:noProof/>
-          </w:rPr>
-          <w:t>8</w:t>
-        </w:r>
-        <w:r>
-          <w:fldChar w:fldCharType="end"/>
-        </w:r>
-      </w:p>
-    </w:sdtContent>
-  </w:sdt>
   <w:p>
     <w:pPr>
       <w:pStyle w:val="Voettekst"/>
+    </w:pPr>
+    <w:r>
+      <w:rPr>
+        <w:noProof/>
+        <w:color w:val="4F81BD" w:themeColor="accent1"/>
+      </w:rPr>
+      <mc:AlternateContent>
+        <mc:Choice Requires="wps">
+          <w:drawing>
+            <wp:anchor distT="0" distB="0" distL="114300" distR="114300" simplePos="0" relativeHeight="251659264" behindDoc="0" locked="0" layoutInCell="1" allowOverlap="1">
+              <wp:simplePos x="0" y="0"/>
+              <wp:positionH relativeFrom="page">
+                <wp:align>center</wp:align>
+              </wp:positionH>
+              <wp:positionV relativeFrom="page">
+                <wp:align>center</wp:align>
+              </wp:positionV>
+              <wp:extent cx="7364730" cy="9528810"/>
+              <wp:effectExtent l="0" t="0" r="26670" b="26670"/>
+              <wp:wrapNone/>
+              <wp:docPr id="452" name="Rechthoek 452"/>
+              <wp:cNvGraphicFramePr/>
+              <a:graphic xmlns:a="http://schemas.openxmlformats.org/drawingml/2006/main">
+                <a:graphicData uri="http://schemas.microsoft.com/office/word/2010/wordprocessingShape">
+                  <wps:wsp>
+                    <wps:cNvSpPr/>
+                    <wps:spPr>
+                      <a:xfrm>
+                        <a:off x="0" y="0"/>
+                        <a:ext cx="7364730" cy="9528810"/>
+                      </a:xfrm>
+                      <a:prstGeom prst="rect">
+                        <a:avLst/>
+                      </a:prstGeom>
+                      <a:noFill/>
+                      <a:ln w="15875">
+                        <a:solidFill>
+                          <a:schemeClr val="bg2">
+                            <a:lumMod val="50000"/>
+                          </a:schemeClr>
+                        </a:solidFill>
+                      </a:ln>
+                    </wps:spPr>
+                    <wps:style>
+                      <a:lnRef idx="2">
+                        <a:schemeClr val="accent1">
+                          <a:shade val="50000"/>
+                        </a:schemeClr>
+                      </a:lnRef>
+                      <a:fillRef idx="1">
+                        <a:schemeClr val="accent1"/>
+                      </a:fillRef>
+                      <a:effectRef idx="0">
+                        <a:schemeClr val="accent1"/>
+                      </a:effectRef>
+                      <a:fontRef idx="minor">
+                        <a:schemeClr val="lt1"/>
+                      </a:fontRef>
+                    </wps:style>
+                    <wps:bodyPr rot="0" spcFirstLastPara="0" vertOverflow="overflow" horzOverflow="overflow" vert="horz" wrap="square" lIns="91440" tIns="45720" rIns="91440" bIns="45720" numCol="1" spcCol="0" rtlCol="0" fromWordArt="0" anchor="ctr" anchorCtr="0" forceAA="0" compatLnSpc="1">
+                      <a:prstTxWarp prst="textNoShape">
+                        <a:avLst/>
+                      </a:prstTxWarp>
+                      <a:noAutofit/>
+                    </wps:bodyPr>
+                  </wps:wsp>
+                </a:graphicData>
+              </a:graphic>
+              <wp14:sizeRelH relativeFrom="page">
+                <wp14:pctWidth>95000</wp14:pctWidth>
+              </wp14:sizeRelH>
+              <wp14:sizeRelV relativeFrom="page">
+                <wp14:pctHeight>95000</wp14:pctHeight>
+              </wp14:sizeRelV>
+            </wp:anchor>
+          </w:drawing>
+        </mc:Choice>
+        <mc:Fallback>
+          <w:pict>
+            <v:rect w14:anchorId="39F1E050" id="Rechthoek 452" o:spid="_x0000_s1026" style="position:absolute;margin-left:0;margin-top:0;width:579.9pt;height:750.3pt;z-index:251659264;visibility:visible;mso-wrap-style:square;mso-width-percent:950;mso-height-percent:950;mso-wrap-distance-left:9pt;mso-wrap-distance-top:0;mso-wrap-distance-right:9pt;mso-wrap-distance-bottom:0;mso-position-horizontal:center;mso-position-horizontal-relative:page;mso-position-vertical:center;mso-position-vertical-relative:page;mso-width-percent:950;mso-height-percent:950;mso-width-relative:page;mso-height-relative:page;v-text-anchor:middle" o:gfxdata="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" filled="f" strokecolor="#938953 [1614]" strokeweight="1.25pt">
+              <w10:wrap anchorx="page" anchory="page"/>
+            </v:rect>
+          </w:pict>
+        </mc:Fallback>
+      </mc:AlternateContent>
+    </w:r>
+    <w:r>
+      <w:t xml:space="preserve"> </w:t>
+    </w:r>
+    <w:r>
+      <w:t>Guido Vosselman 2018</w:t>
+    </w:r>
+  </w:p>
+  <w:p>
+    <w:pPr>
+      <w:pStyle w:val="Voettekst"/>
+      <w:jc w:val="center"/>
     </w:pPr>
   </w:p>
 </w:ftr>
@@ -5643,7 +3221,6 @@
   <w:style w:type="character" w:default="1" w:styleId="Standaardalinea-lettertype">
     <w:name w:val="Default Paragraph Font"/>
     <w:uiPriority w:val="1"/>
-    <w:semiHidden/>
     <w:unhideWhenUsed/>
   </w:style>
   <w:style w:type="table" w:default="1" w:styleId="Standaardtabel">
@@ -5960,6 +3537,554 @@
 </w:styles>
 </file>
 
+<file path=word/glossary/document.xml><?xml version="1.0" encoding="utf-8"?>
+<w:glossaryDocument xmlns:wpc="http://schemas.microsoft.com/office/word/2010/wordprocessingCanvas" xmlns:cx="http://schemas.microsoft.com/office/drawing/2014/chartex" xmlns:cx1="http://schemas.microsoft.com/office/drawing/2015/9/8/chartex" xmlns:cx2="http://schemas.microsoft.com/office/drawing/2015/10/21/chartex" xmlns:cx3="http://schemas.microsoft.com/office/drawing/2016/5/9/chartex" xmlns:cx4="http://schemas.microsoft.com/office/drawing/2016/5/10/chartex" xmlns:cx5="http://schemas.microsoft.com/office/drawing/2016/5/11/chartex" xmlns:cx6="http://schemas.microsoft.com/office/drawing/2016/5/12/chartex" xmlns:cx7="http://schemas.microsoft.com/office/drawing/2016/5/13/chartex" xmlns:cx8="http://schemas.microsoft.com/office/drawing/2016/5/14/chartex" xmlns:mc="http://schemas.openxmlformats.org/markup-compatibility/2006" xmlns:aink="http://schemas.microsoft.com/office/drawing/2016/ink" xmlns:am3d="http://schemas.microsoft.com/office/drawing/2017/model3d" xmlns:o="urn:schemas-microsoft-com:office:office" xmlns:r="http://schemas.openxmlformats.org/officeDocument/2006/relationships" xmlns:m="http://schemas.openxmlformats.org/officeDocument/2006/math" xmlns:v="urn:schemas-microsoft-com:vml" xmlns:wp14="http://schemas.microsoft.com/office/word/2010/wordprocessingDrawing" xmlns:wp="http://schemas.openxmlformats.org/drawingml/2006/wordprocessingDrawing" xmlns:w10="urn:schemas-microsoft-com:office:word" xmlns:w="http://schemas.openxmlformats.org/wordprocessingml/2006/main" xmlns:w14="http://schemas.microsoft.com/office/word/2010/wordml" xmlns:w15="http://schemas.microsoft.com/office/word/2012/wordml" xmlns:w16cid="http://schemas.microsoft.com/office/word/2016/wordml/cid" xmlns:w16se="http://schemas.microsoft.com/office/word/2015/wordml/symex" xmlns:wpg="http://schemas.microsoft.com/office/word/2010/wordprocessingGroup" xmlns:wpi="http://schemas.microsoft.com/office/word/2010/wordprocessingInk" xmlns:wne="http://schemas.microsoft.com/office/word/2006/wordml" xmlns:wps="http://schemas.microsoft.com/office/word/2010/wordprocessingShape" mc:Ignorable="w14 w15 w16se w16cid wp14"/>
+</file>
+
+<file path=word/glossary/fontTable.xml><?xml version="1.0" encoding="utf-8"?>
+<w:fonts xmlns:mc="http://schemas.openxmlformats.org/markup-compatibility/2006" xmlns:r="http://schemas.openxmlformats.org/officeDocument/2006/relationships" xmlns:w="http://schemas.openxmlformats.org/wordprocessingml/2006/main" xmlns:w14="http://schemas.microsoft.com/office/word/2010/wordml" xmlns:w15="http://schemas.microsoft.com/office/word/2012/wordml" xmlns:w16cid="http://schemas.microsoft.com/office/word/2016/wordml/cid" xmlns:w16se="http://schemas.microsoft.com/office/word/2015/wordml/symex" mc:Ignorable="w14 w15 w16se w16cid">
+  <w:font w:name="Times New Roman">
+    <w:panose1 w:val="02020603050405020304"/>
+    <w:charset w:val="00"/>
+    <w:family w:val="roman"/>
+    <w:pitch w:val="variable"/>
+    <w:sig w:usb0="E0002AFF" w:usb1="C0007841" w:usb2="00000009" w:usb3="00000000" w:csb0="000001FF" w:csb1="00000000"/>
+  </w:font>
+  <w:font w:name="Calibri">
+    <w:panose1 w:val="020F0502020204030204"/>
+    <w:charset w:val="00"/>
+    <w:family w:val="swiss"/>
+    <w:pitch w:val="variable"/>
+    <w:sig w:usb0="E0002AFF" w:usb1="C000247B" w:usb2="00000009" w:usb3="00000000" w:csb0="000001FF" w:csb1="00000000"/>
+  </w:font>
+  <w:font w:name="Courier New">
+    <w:panose1 w:val="02070309020205020404"/>
+    <w:charset w:val="00"/>
+    <w:family w:val="modern"/>
+    <w:pitch w:val="fixed"/>
+    <w:sig w:usb0="E0002EFF" w:usb1="C0007843" w:usb2="00000009" w:usb3="00000000" w:csb0="000001FF" w:csb1="00000000"/>
+  </w:font>
+  <w:font w:name="Wingdings">
+    <w:panose1 w:val="05000000000000000000"/>
+    <w:charset w:val="02"/>
+    <w:family w:val="auto"/>
+    <w:pitch w:val="variable"/>
+    <w:sig w:usb0="00000000" w:usb1="10000000" w:usb2="00000000" w:usb3="00000000" w:csb0="80000000" w:csb1="00000000"/>
+  </w:font>
+  <w:font w:name="Symbol">
+    <w:panose1 w:val="05050102010706020507"/>
+    <w:charset w:val="02"/>
+    <w:family w:val="roman"/>
+    <w:pitch w:val="variable"/>
+    <w:sig w:usb0="00000000" w:usb1="10000000" w:usb2="00000000" w:usb3="00000000" w:csb0="80000000" w:csb1="00000000"/>
+  </w:font>
+  <w:font w:name="Cambria">
+    <w:panose1 w:val="02040503050406030204"/>
+    <w:charset w:val="00"/>
+    <w:family w:val="roman"/>
+    <w:pitch w:val="variable"/>
+    <w:sig w:usb0="E00002FF" w:usb1="400004FF" w:usb2="00000000" w:usb3="00000000" w:csb0="0000019F" w:csb1="00000000"/>
+  </w:font>
+  <w:font w:name="Tahoma">
+    <w:panose1 w:val="020B0604030504040204"/>
+    <w:charset w:val="00"/>
+    <w:family w:val="swiss"/>
+    <w:pitch w:val="variable"/>
+    <w:sig w:usb0="E1002EFF" w:usb1="C000605B" w:usb2="00000029" w:usb3="00000000" w:csb0="000101FF" w:csb1="00000000"/>
+  </w:font>
+  <w:font w:name="Calibri Light">
+    <w:panose1 w:val="020F0302020204030204"/>
+    <w:charset w:val="00"/>
+    <w:family w:val="swiss"/>
+    <w:pitch w:val="variable"/>
+    <w:sig w:usb0="A0002AEF" w:usb1="4000207B" w:usb2="00000000" w:usb3="00000000" w:csb0="000001FF" w:csb1="00000000"/>
+  </w:font>
+</w:fonts>
+</file>
+
+<file path=word/glossary/settings.xml><?xml version="1.0" encoding="utf-8"?>
+<w:settings xmlns:mc="http://schemas.openxmlformats.org/markup-compatibility/2006" xmlns:o="urn:schemas-microsoft-com:office:office" xmlns:r="http://schemas.openxmlformats.org/officeDocument/2006/relationships" xmlns:m="http://schemas.openxmlformats.org/officeDocument/2006/math" xmlns:v="urn:schemas-microsoft-com:vml" xmlns:w10="urn:schemas-microsoft-com:office:word" xmlns:w="http://schemas.openxmlformats.org/wordprocessingml/2006/main" xmlns:w14="http://schemas.microsoft.com/office/word/2010/wordml" xmlns:w15="http://schemas.microsoft.com/office/word/2012/wordml" xmlns:w16cid="http://schemas.microsoft.com/office/word/2016/wordml/cid" xmlns:w16se="http://schemas.microsoft.com/office/word/2015/wordml/symex" xmlns:sl="http://schemas.openxmlformats.org/schemaLibrary/2006/main" mc:Ignorable="w14 w15 w16se w16cid">
+  <w:view w:val="normal"/>
+  <w:defaultTabStop w:val="720"/>
+  <w:characterSpacingControl w:val="doNotCompress"/>
+  <w:compat>
+    <w:useFELayout/>
+    <w:compatSetting w:name="compatibilityMode" w:uri="http://schemas.microsoft.com/office/word" w:val="15"/>
+    <w:compatSetting w:name="overrideTableStyleFontSizeAndJustification" w:uri="http://schemas.microsoft.com/office/word" w:val="1"/>
+    <w:compatSetting w:name="enableOpenTypeFeatures" w:uri="http://schemas.microsoft.com/office/word" w:val="1"/>
+    <w:compatSetting w:name="doNotFlipMirrorIndents" w:uri="http://schemas.microsoft.com/office/word" w:val="1"/>
+    <w:compatSetting w:name="differentiateMultirowTableHeaders" w:uri="http://schemas.microsoft.com/office/word" w:val="1"/>
+    <w:compatSetting w:name="useWord2013TrackBottomHyphenation" w:uri="http://schemas.microsoft.com/office/word" w:val="0"/>
+  </w:compat>
+  <w:rsids>
+    <w:rsidRoot w:val="002173B8"/>
+    <w:rsid w:val="002173B8"/>
+    <w:rsid w:val="004E4A40"/>
+  </w:rsids>
+  <m:mathPr>
+    <m:mathFont m:val="Cambria Math"/>
+    <m:brkBin m:val="before"/>
+    <m:brkBinSub m:val="--"/>
+    <m:smallFrac m:val="0"/>
+    <m:dispDef/>
+    <m:lMargin m:val="0"/>
+    <m:rMargin m:val="0"/>
+    <m:defJc m:val="centerGroup"/>
+    <m:wrapIndent m:val="1440"/>
+    <m:intLim m:val="subSup"/>
+    <m:naryLim m:val="undOvr"/>
+  </m:mathPr>
+  <w:themeFontLang w:val="en-US"/>
+  <w:clrSchemeMapping w:bg1="light1" w:t1="dark1" w:bg2="light2" w:t2="dark2" w:accent1="accent1" w:accent2="accent2" w:accent3="accent3" w:accent4="accent4" w:accent5="accent5" w:accent6="accent6" w:hyperlink="hyperlink" w:followedHyperlink="followedHyperlink"/>
+  <w:decimalSymbol w:val="."/>
+  <w:listSeparator w:val=","/>
+  <w15:chartTrackingRefBased/>
+</w:settings>
+</file>
+
+<file path=word/glossary/styles.xml><?xml version="1.0" encoding="utf-8"?>
+<w:styles xmlns:mc="http://schemas.openxmlformats.org/markup-compatibility/2006" xmlns:r="http://schemas.openxmlformats.org/officeDocument/2006/relationships" xmlns:w="http://schemas.openxmlformats.org/wordprocessingml/2006/main" xmlns:w14="http://schemas.microsoft.com/office/word/2010/wordml" xmlns:w15="http://schemas.microsoft.com/office/word/2012/wordml" xmlns:w16cid="http://schemas.microsoft.com/office/word/2016/wordml/cid" xmlns:w16se="http://schemas.microsoft.com/office/word/2015/wordml/symex" mc:Ignorable="w14 w15 w16se w16cid">
+  <w:docDefaults>
+    <w:rPrDefault>
+      <w:rPr>
+        <w:rFonts w:asciiTheme="minorHAnsi" w:eastAsiaTheme="minorEastAsia" w:hAnsiTheme="minorHAnsi" w:cstheme="minorBidi"/>
+        <w:sz w:val="22"/>
+        <w:szCs w:val="22"/>
+        <w:lang w:val="en-US" w:eastAsia="en-US" w:bidi="ar-SA"/>
+      </w:rPr>
+    </w:rPrDefault>
+    <w:pPrDefault>
+      <w:pPr>
+        <w:spacing w:after="160" w:line="259" w:lineRule="auto"/>
+      </w:pPr>
+    </w:pPrDefault>
+  </w:docDefaults>
+  <w:latentStyles w:defLockedState="0" w:defUIPriority="99" w:defSemiHidden="0" w:defUnhideWhenUsed="0" w:defQFormat="0" w:count="375">
+    <w:lsdException w:name="Normal" w:uiPriority="0" w:qFormat="1"/>
+    <w:lsdException w:name="heading 1" w:uiPriority="9" w:qFormat="1"/>
+    <w:lsdException w:name="heading 2" w:semiHidden="1" w:uiPriority="9" w:unhideWhenUsed="1" w:qFormat="1"/>
+    <w:lsdException w:name="heading 3" w:semiHidden="1" w:uiPriority="9" w:unhideWhenUsed="1" w:qFormat="1"/>
+    <w:lsdException w:name="heading 4" w:semiHidden="1" w:uiPriority="9" w:unhideWhenUsed="1" w:qFormat="1"/>
+    <w:lsdException w:name="heading 5" w:semiHidden="1" w:uiPriority="9" w:unhideWhenUsed="1" w:qFormat="1"/>
+    <w:lsdException w:name="heading 6" w:semiHidden="1" w:uiPriority="9" w:unhideWhenUsed="1" w:qFormat="1"/>
+    <w:lsdException w:name="heading 7" w:semiHidden="1" w:uiPriority="9" w:unhideWhenUsed="1" w:qFormat="1"/>
+    <w:lsdException w:name="heading 8" w:semiHidden="1" w:uiPriority="9" w:unhideWhenUsed="1" w:qFormat="1"/>
+    <w:lsdException w:name="heading 9" w:semiHidden="1" w:uiPriority="9" w:unhideWhenUsed="1" w:qFormat="1"/>
+    <w:lsdException w:name="index 1" w:semiHidden="1" w:unhideWhenUsed="1"/>
+    <w:lsdException w:name="index 2" w:semiHidden="1" w:unhideWhenUsed="1"/>
+    <w:lsdException w:name="index 3" w:semiHidden="1" w:unhideWhenUsed="1"/>
+    <w:lsdException w:name="index 4" w:semiHidden="1" w:unhideWhenUsed="1"/>
+    <w:lsdException w:name="index 5" w:semiHidden="1" w:unhideWhenUsed="1"/>
+    <w:lsdException w:name="index 6" w:semiHidden="1" w:unhideWhenUsed="1"/>
+    <w:lsdException w:name="index 7" w:semiHidden="1" w:unhideWhenUsed="1"/>
+    <w:lsdException w:name="index 8" w:semiHidden="1" w:unhideWhenUsed="1"/>
+    <w:lsdException w:name="index 9" w:semiHidden="1" w:unhideWhenUsed="1"/>
+    <w:lsdException w:name="toc 1" w:semiHidden="1" w:uiPriority="39" w:unhideWhenUsed="1"/>
+    <w:lsdException w:name="toc 2" w:semiHidden="1" w:uiPriority="39" w:unhideWhenUsed="1"/>
+    <w:lsdException w:name="toc 3" w:semiHidden="1" w:uiPriority="39" w:unhideWhenUsed="1"/>
+    <w:lsdException w:name="toc 4" w:semiHidden="1" w:uiPriority="39" w:unhideWhenUsed="1"/>
+    <w:lsdException w:name="toc 5" w:semiHidden="1" w:uiPriority="39" w:unhideWhenUsed="1"/>
+    <w:lsdException w:name="toc 6" w:semiHidden="1" w:uiPriority="39" w:unhideWhenUsed="1"/>
+    <w:lsdException w:name="toc 7" w:semiHidden="1" w:uiPriority="39" w:unhideWhenUsed="1"/>
+    <w:lsdException w:name="toc 8" w:semiHidden="1" w:uiPriority="39" w:unhideWhenUsed="1"/>
+    <w:lsdException w:name="toc 9" w:semiHidden="1" w:uiPriority="39" w:unhideWhenUsed="1"/>
+    <w:lsdException w:name="Normal Indent" w:semiHidden="1" w:unhideWhenUsed="1"/>
+    <w:lsdException w:name="footnote text" w:semiHidden="1" w:unhideWhenUsed="1"/>
+    <w:lsdException w:name="annotation text" w:semiHidden="1" w:unhideWhenUsed="1"/>
+    <w:lsdException w:name="header" w:semiHidden="1" w:unhideWhenUsed="1"/>
+    <w:lsdException w:name="footer" w:semiHidden="1" w:unhideWhenUsed="1"/>
+    <w:lsdException w:name="index heading" w:semiHidden="1" w:unhideWhenUsed="1"/>
+    <w:lsdException w:name="caption" w:semiHidden="1" w:uiPriority="35" w:unhideWhenUsed="1" w:qFormat="1"/>
+    <w:lsdException w:name="table of figures" w:semiHidden="1" w:unhideWhenUsed="1"/>
+    <w:lsdException w:name="envelope address" w:semiHidden="1" w:unhideWhenUsed="1"/>
+    <w:lsdException w:name="envelope return" w:semiHidden="1" w:unhideWhenUsed="1"/>
+    <w:lsdException w:name="footnote reference" w:semiHidden="1" w:unhideWhenUsed="1"/>
+    <w:lsdException w:name="annotation reference" w:semiHidden="1" w:unhideWhenUsed="1"/>
+    <w:lsdException w:name="line number" w:semiHidden="1" w:unhideWhenUsed="1"/>
+    <w:lsdException w:name="page number" w:semiHidden="1" w:unhideWhenUsed="1"/>
+    <w:lsdException w:name="endnote reference" w:semiHidden="1" w:unhideWhenUsed="1"/>
+    <w:lsdException w:name="endnote text" w:semiHidden="1" w:unhideWhenUsed="1"/>
+    <w:lsdException w:name="table of authorities" w:semiHidden="1" w:unhideWhenUsed="1"/>
+    <w:lsdException w:name="macro" w:semiHidden="1" w:unhideWhenUsed="1"/>
+    <w:lsdException w:name="toa heading" w:semiHidden="1" w:unhideWhenUsed="1"/>
+    <w:lsdException w:name="List" w:semiHidden="1" w:unhideWhenUsed="1"/>
+    <w:lsdException w:name="List Bullet" w:semiHidden="1" w:unhideWhenUsed="1"/>
+    <w:lsdException w:name="List Number" w:semiHidden="1" w:unhideWhenUsed="1"/>
+    <w:lsdException w:name="List 2" w:semiHidden="1" w:unhideWhenUsed="1"/>
+    <w:lsdException w:name="List 3" w:semiHidden="1" w:unhideWhenUsed="1"/>
+    <w:lsdException w:name="List 4" w:semiHidden="1" w:unhideWhenUsed="1"/>
+    <w:lsdException w:name="List 5" w:semiHidden="1" w:unhideWhenUsed="1"/>
+    <w:lsdException w:name="List Bullet 2" w:semiHidden="1" w:unhideWhenUsed="1"/>
+    <w:lsdException w:name="List Bullet 3" w:semiHidden="1" w:unhideWhenUsed="1"/>
+    <w:lsdException w:name="List Bullet 4" w:semiHidden="1" w:unhideWhenUsed="1"/>
+    <w:lsdException w:name="List Bullet 5" w:semiHidden="1" w:unhideWhenUsed="1"/>
+    <w:lsdException w:name="List Number 2" w:semiHidden="1" w:unhideWhenUsed="1"/>
+    <w:lsdException w:name="List Number 3" w:semiHidden="1" w:unhideWhenUsed="1"/>
+    <w:lsdException w:name="List Number 4" w:semiHidden="1" w:unhideWhenUsed="1"/>
+    <w:lsdException w:name="List Number 5" w:semiHidden="1" w:unhideWhenUsed="1"/>
+    <w:lsdException w:name="Title" w:uiPriority="10" w:qFormat="1"/>
+    <w:lsdException w:name="Closing" w:semiHidden="1" w:unhideWhenUsed="1"/>
+    <w:lsdException w:name="Signature" w:semiHidden="1" w:unhideWhenUsed="1"/>
+    <w:lsdException w:name="Default Paragraph Font" w:semiHidden="1" w:uiPriority="1" w:unhideWhenUsed="1"/>
+    <w:lsdException w:name="Body Text" w:semiHidden="1" w:unhideWhenUsed="1"/>
+    <w:lsdException w:name="Body Text Indent" w:semiHidden="1" w:unhideWhenUsed="1"/>
+    <w:lsdException w:name="List Continue" w:semiHidden="1" w:unhideWhenUsed="1"/>
+    <w:lsdException w:name="List Continue 2" w:semiHidden="1" w:unhideWhenUsed="1"/>
+    <w:lsdException w:name="List Continue 3" w:semiHidden="1" w:unhideWhenUsed="1"/>
+    <w:lsdException w:name="List Continue 4" w:semiHidden="1" w:unhideWhenUsed="1"/>
+    <w:lsdException w:name="List Continue 5" w:semiHidden="1" w:unhideWhenUsed="1"/>
+    <w:lsdException w:name="Message Header" w:semiHidden="1" w:unhideWhenUsed="1"/>
+    <w:lsdException w:name="Subtitle" w:uiPriority="11" w:qFormat="1"/>
+    <w:lsdException w:name="Salutation" w:semiHidden="1" w:unhideWhenUsed="1"/>
+    <w:lsdException w:name="Date" w:semiHidden="1" w:unhideWhenUsed="1"/>
+    <w:lsdException w:name="Body Text First Indent" w:semiHidden="1" w:unhideWhenUsed="1"/>
+    <w:lsdException w:name="Body Text First Indent 2" w:semiHidden="1" w:unhideWhenUsed="1"/>
+    <w:lsdException w:name="Note Heading" w:semiHidden="1" w:unhideWhenUsed="1"/>
+    <w:lsdException w:name="Body Text 2" w:semiHidden="1" w:unhideWhenUsed="1"/>
+    <w:lsdException w:name="Body Text 3" w:semiHidden="1" w:unhideWhenUsed="1"/>
+    <w:lsdException w:name="Body Text Indent 2" w:semiHidden="1" w:unhideWhenUsed="1"/>
+    <w:lsdException w:name="Body Text Indent 3" w:semiHidden="1" w:unhideWhenUsed="1"/>
+    <w:lsdException w:name="Block Text" w:semiHidden="1" w:unhideWhenUsed="1"/>
+    <w:lsdException w:name="Hyperlink" w:semiHidden="1" w:unhideWhenUsed="1"/>
+    <w:lsdException w:name="FollowedHyperlink" w:semiHidden="1" w:unhideWhenUsed="1"/>
+    <w:lsdException w:name="Strong" w:uiPriority="22" w:qFormat="1"/>
+    <w:lsdException w:name="Emphasis" w:uiPriority="20" w:qFormat="1"/>
+    <w:lsdException w:name="Document Map" w:semiHidden="1" w:unhideWhenUsed="1"/>
+    <w:lsdException w:name="Plain Text" w:semiHidden="1" w:unhideWhenUsed="1"/>
+    <w:lsdException w:name="E-mail Signature" w:semiHidden="1" w:unhideWhenUsed="1"/>
+    <w:lsdException w:name="HTML Top of Form" w:semiHidden="1" w:unhideWhenUsed="1"/>
+    <w:lsdException w:name="HTML Bottom of Form" w:semiHidden="1" w:unhideWhenUsed="1"/>
+    <w:lsdException w:name="Normal (Web)" w:semiHidden="1" w:unhideWhenUsed="1"/>
+    <w:lsdException w:name="HTML Acronym" w:semiHidden="1" w:unhideWhenUsed="1"/>
+    <w:lsdException w:name="HTML Address" w:semiHidden="1" w:unhideWhenUsed="1"/>
+    <w:lsdException w:name="HTML Cite" w:semiHidden="1" w:unhideWhenUsed="1"/>
+    <w:lsdException w:name="HTML Code" w:semiHidden="1" w:unhideWhenUsed="1"/>
+    <w:lsdException w:name="HTML Definition" w:semiHidden="1" w:unhideWhenUsed="1"/>
+    <w:lsdException w:name="HTML Keyboard" w:semiHidden="1" w:unhideWhenUsed="1"/>
+    <w:lsdException w:name="HTML Preformatted" w:semiHidden="1" w:unhideWhenUsed="1"/>
+    <w:lsdException w:name="HTML Sample" w:semiHidden="1" w:unhideWhenUsed="1"/>
+    <w:lsdException w:name="HTML Typewriter" w:semiHidden="1" w:unhideWhenUsed="1"/>
+    <w:lsdException w:name="HTML Variable" w:semiHidden="1" w:unhideWhenUsed="1"/>
+    <w:lsdException w:name="Normal Table" w:semiHidden="1" w:unhideWhenUsed="1"/>
+    <w:lsdException w:name="annotation subject" w:semiHidden="1" w:unhideWhenUsed="1"/>
+    <w:lsdException w:name="No List" w:semiHidden="1" w:unhideWhenUsed="1"/>
+    <w:lsdException w:name="Outline List 1" w:semiHidden="1" w:unhideWhenUsed="1"/>
+    <w:lsdException w:name="Outline List 2" w:semiHidden="1" w:unhideWhenUsed="1"/>
+    <w:lsdException w:name="Outline List 3" w:semiHidden="1" w:unhideWhenUsed="1"/>
+    <w:lsdException w:name="Table Simple 1" w:semiHidden="1" w:unhideWhenUsed="1"/>
+    <w:lsdException w:name="Table Simple 2" w:semiHidden="1" w:unhideWhenUsed="1"/>
+    <w:lsdException w:name="Table Simple 3" w:semiHidden="1" w:unhideWhenUsed="1"/>
+    <w:lsdException w:name="Table Classic 1" w:semiHidden="1" w:unhideWhenUsed="1"/>
+    <w:lsdException w:name="Table Classic 2" w:semiHidden="1" w:unhideWhenUsed="1"/>
+    <w:lsdException w:name="Table Classic 3" w:semiHidden="1" w:unhideWhenUsed="1"/>
+    <w:lsdException w:name="Table Classic 4" w:semiHidden="1" w:unhideWhenUsed="1"/>
+    <w:lsdException w:name="Table Colorful 1" w:semiHidden="1" w:unhideWhenUsed="1"/>
+    <w:lsdException w:name="Table Colorful 2" w:semiHidden="1" w:unhideWhenUsed="1"/>
+    <w:lsdException w:name="Table Colorful 3" w:semiHidden="1" w:unhideWhenUsed="1"/>
+    <w:lsdException w:name="Table Columns 1" w:semiHidden="1" w:unhideWhenUsed="1"/>
+    <w:lsdException w:name="Table Columns 2" w:semiHidden="1" w:unhideWhenUsed="1"/>
+    <w:lsdException w:name="Table Columns 3" w:semiHidden="1" w:unhideWhenUsed="1"/>
+    <w:lsdException w:name="Table Columns 4" w:semiHidden="1" w:unhideWhenUsed="1"/>
+    <w:lsdException w:name="Table Columns 5" w:semiHidden="1" w:unhideWhenUsed="1"/>
+    <w:lsdException w:name="Table Grid 1" w:semiHidden="1" w:unhideWhenUsed="1"/>
+    <w:lsdException w:name="Table Grid 2" w:semiHidden="1" w:unhideWhenUsed="1"/>
+    <w:lsdException w:name="Table Grid 3" w:semiHidden="1" w:unhideWhenUsed="1"/>
+    <w:lsdException w:name="Table Grid 4" w:semiHidden="1" w:unhideWhenUsed="1"/>
+    <w:lsdException w:name="Table Grid 5" w:semiHidden="1" w:unhideWhenUsed="1"/>
+    <w:lsdException w:name="Table Grid 6" w:semiHidden="1" w:unhideWhenUsed="1"/>
+    <w:lsdException w:name="Table Grid 7" w:semiHidden="1" w:unhideWhenUsed="1"/>
+    <w:lsdException w:name="Table Grid 8" w:semiHidden="1" w:unhideWhenUsed="1"/>
+    <w:lsdException w:name="Table List 1" w:semiHidden="1" w:unhideWhenUsed="1"/>
+    <w:lsdException w:name="Table List 2" w:semiHidden="1" w:unhideWhenUsed="1"/>
+    <w:lsdException w:name="Table List 3" w:semiHidden="1" w:unhideWhenUsed="1"/>
+    <w:lsdException w:name="Table List 4" w:semiHidden="1" w:unhideWhenUsed="1"/>
+    <w:lsdException w:name="Table List 5" w:semiHidden="1" w:unhideWhenUsed="1"/>
+    <w:lsdException w:name="Table List 6" w:semiHidden="1" w:unhideWhenUsed="1"/>
+    <w:lsdException w:name="Table List 7" w:semiHidden="1" w:unhideWhenUsed="1"/>
+    <w:lsdException w:name="Table List 8" w:semiHidden="1" w:unhideWhenUsed="1"/>
+    <w:lsdException w:name="Table 3D effects 1" w:semiHidden="1" w:unhideWhenUsed="1"/>
+    <w:lsdException w:name="Table 3D effects 2" w:semiHidden="1" w:unhideWhenUsed="1"/>
+    <w:lsdException w:name="Table 3D effects 3" w:semiHidden="1" w:unhideWhenUsed="1"/>
+    <w:lsdException w:name="Table Contemporary" w:semiHidden="1" w:unhideWhenUsed="1"/>
+    <w:lsdException w:name="Table Elegant" w:semiHidden="1" w:unhideWhenUsed="1"/>
+    <w:lsdException w:name="Table Professional" w:semiHidden="1" w:unhideWhenUsed="1"/>
+    <w:lsdException w:name="Table Subtle 1" w:semiHidden="1" w:unhideWhenUsed="1"/>
+    <w:lsdException w:name="Table Subtle 2" w:semiHidden="1" w:unhideWhenUsed="1"/>
+    <w:lsdException w:name="Table Web 1" w:semiHidden="1" w:unhideWhenUsed="1"/>
+    <w:lsdException w:name="Table Web 2" w:semiHidden="1" w:unhideWhenUsed="1"/>
+    <w:lsdException w:name="Table Web 3" w:semiHidden="1" w:unhideWhenUsed="1"/>
+    <w:lsdException w:name="Balloon Text" w:semiHidden="1" w:unhideWhenUsed="1"/>
+    <w:lsdException w:name="Table Grid" w:uiPriority="39"/>
+    <w:lsdException w:name="Table Theme" w:semiHidden="1" w:unhideWhenUsed="1"/>
+    <w:lsdException w:name="Placeholder Text" w:semiHidden="1"/>
+    <w:lsdException w:name="No Spacing" w:uiPriority="1" w:qFormat="1"/>
+    <w:lsdException w:name="Light Shading" w:uiPriority="60"/>
+    <w:lsdException w:name="Light List" w:uiPriority="61"/>
+    <w:lsdException w:name="Light Grid" w:uiPriority="62"/>
+    <w:lsdException w:name="Medium Shading 1" w:uiPriority="63"/>
+    <w:lsdException w:name="Medium Shading 2" w:uiPriority="64"/>
+    <w:lsdException w:name="Medium List 1" w:uiPriority="65"/>
+    <w:lsdException w:name="Medium List 2" w:uiPriority="66"/>
+    <w:lsdException w:name="Medium Grid 1" w:uiPriority="67"/>
+    <w:lsdException w:name="Medium Grid 2" w:uiPriority="68"/>
+    <w:lsdException w:name="Medium Grid 3" w:uiPriority="69"/>
+    <w:lsdException w:name="Dark List" w:uiPriority="70"/>
+    <w:lsdException w:name="Colorful Shading" w:uiPriority="71"/>
+    <w:lsdException w:name="Colorful List" w:uiPriority="72"/>
+    <w:lsdException w:name="Colorful Grid" w:uiPriority="73"/>
+    <w:lsdException w:name="Light Shading Accent 1" w:uiPriority="60"/>
+    <w:lsdException w:name="Light List Accent 1" w:uiPriority="61"/>
+    <w:lsdException w:name="Light Grid Accent 1" w:uiPriority="62"/>
+    <w:lsdException w:name="Medium Shading 1 Accent 1" w:uiPriority="63"/>
+    <w:lsdException w:name="Medium Shading 2 Accent 1" w:uiPriority="64"/>
+    <w:lsdException w:name="Medium List 1 Accent 1" w:uiPriority="65"/>
+    <w:lsdException w:name="Revision" w:semiHidden="1"/>
+    <w:lsdException w:name="List Paragraph" w:uiPriority="34" w:qFormat="1"/>
+    <w:lsdException w:name="Quote" w:uiPriority="29" w:qFormat="1"/>
+    <w:lsdException w:name="Intense Quote" w:uiPriority="30" w:qFormat="1"/>
+    <w:lsdException w:name="Medium List 2 Accent 1" w:uiPriority="66"/>
+    <w:lsdException w:name="Medium Grid 1 Accent 1" w:uiPriority="67"/>
+    <w:lsdException w:name="Medium Grid 2 Accent 1" w:uiPriority="68"/>
+    <w:lsdException w:name="Medium Grid 3 Accent 1" w:uiPriority="69"/>
+    <w:lsdException w:name="Dark List Accent 1" w:uiPriority="70"/>
+    <w:lsdException w:name="Colorful Shading Accent 1" w:uiPriority="71"/>
+    <w:lsdException w:name="Colorful List Accent 1" w:uiPriority="72"/>
+    <w:lsdException w:name="Colorful Grid Accent 1" w:uiPriority="73"/>
+    <w:lsdException w:name="Light Shading Accent 2" w:uiPriority="60"/>
+    <w:lsdException w:name="Light List Accent 2" w:uiPriority="61"/>
+    <w:lsdException w:name="Light Grid Accent 2" w:uiPriority="62"/>
+    <w:lsdException w:name="Medium Shading 1 Accent 2" w:uiPriority="63"/>
+    <w:lsdException w:name="Medium Shading 2 Accent 2" w:uiPriority="64"/>
+    <w:lsdException w:name="Medium List 1 Accent 2" w:uiPriority="65"/>
+    <w:lsdException w:name="Medium List 2 Accent 2" w:uiPriority="66"/>
+    <w:lsdException w:name="Medium Grid 1 Accent 2" w:uiPriority="67"/>
+    <w:lsdException w:name="Medium Grid 2 Accent 2" w:uiPriority="68"/>
+    <w:lsdException w:name="Medium Grid 3 Accent 2" w:uiPriority="69"/>
+    <w:lsdException w:name="Dark List Accent 2" w:uiPriority="70"/>
+    <w:lsdException w:name="Colorful Shading Accent 2" w:uiPriority="71"/>
+    <w:lsdException w:name="Colorful List Accent 2" w:uiPriority="72"/>
+    <w:lsdException w:name="Colorful Grid Accent 2" w:uiPriority="73"/>
+    <w:lsdException w:name="Light Shading Accent 3" w:uiPriority="60"/>
+    <w:lsdException w:name="Light List Accent 3" w:uiPriority="61"/>
+    <w:lsdException w:name="Light Grid Accent 3" w:uiPriority="62"/>
+    <w:lsdException w:name="Medium Shading 1 Accent 3" w:uiPriority="63"/>
+    <w:lsdException w:name="Medium Shading 2 Accent 3" w:uiPriority="64"/>
+    <w:lsdException w:name="Medium List 1 Accent 3" w:uiPriority="65"/>
+    <w:lsdException w:name="Medium List 2 Accent 3" w:uiPriority="66"/>
+    <w:lsdException w:name="Medium Grid 1 Accent 3" w:uiPriority="67"/>
+    <w:lsdException w:name="Medium Grid 2 Accent 3" w:uiPriority="68"/>
+    <w:lsdException w:name="Medium Grid 3 Accent 3" w:uiPriority="69"/>
+    <w:lsdException w:name="Dark List Accent 3" w:uiPriority="70"/>
+    <w:lsdException w:name="Colorful Shading Accent 3" w:uiPriority="71"/>
+    <w:lsdException w:name="Colorful List Accent 3" w:uiPriority="72"/>
+    <w:lsdException w:name="Colorful Grid Accent 3" w:uiPriority="73"/>
+    <w:lsdException w:name="Light Shading Accent 4" w:uiPriority="60"/>
+    <w:lsdException w:name="Light List Accent 4" w:uiPriority="61"/>
+    <w:lsdException w:name="Light Grid Accent 4" w:uiPriority="62"/>
+    <w:lsdException w:name="Medium Shading 1 Accent 4" w:uiPriority="63"/>
+    <w:lsdException w:name="Medium Shading 2 Accent 4" w:uiPriority="64"/>
+    <w:lsdException w:name="Medium List 1 Accent 4" w:uiPriority="65"/>
+    <w:lsdException w:name="Medium List 2 Accent 4" w:uiPriority="66"/>
+    <w:lsdException w:name="Medium Grid 1 Accent 4" w:uiPriority="67"/>
+    <w:lsdException w:name="Medium Grid 2 Accent 4" w:uiPriority="68"/>
+    <w:lsdException w:name="Medium Grid 3 Accent 4" w:uiPriority="69"/>
+    <w:lsdException w:name="Dark List Accent 4" w:uiPriority="70"/>
+    <w:lsdException w:name="Colorful Shading Accent 4" w:uiPriority="71"/>
+    <w:lsdException w:name="Colorful List Accent 4" w:uiPriority="72"/>
+    <w:lsdException w:name="Colorful Grid Accent 4" w:uiPriority="73"/>
+    <w:lsdException w:name="Light Shading Accent 5" w:uiPriority="60"/>
+    <w:lsdException w:name="Light List Accent 5" w:uiPriority="61"/>
+    <w:lsdException w:name="Light Grid Accent 5" w:uiPriority="62"/>
+    <w:lsdException w:name="Medium Shading 1 Accent 5" w:uiPriority="63"/>
+    <w:lsdException w:name="Medium Shading 2 Accent 5" w:uiPriority="64"/>
+    <w:lsdException w:name="Medium List 1 Accent 5" w:uiPriority="65"/>
+    <w:lsdException w:name="Medium List 2 Accent 5" w:uiPriority="66"/>
+    <w:lsdException w:name="Medium Grid 1 Accent 5" w:uiPriority="67"/>
+    <w:lsdException w:name="Medium Grid 2 Accent 5" w:uiPriority="68"/>
+    <w:lsdException w:name="Medium Grid 3 Accent 5" w:uiPriority="69"/>
+    <w:lsdException w:name="Dark List Accent 5" w:uiPriority="70"/>
+    <w:lsdException w:name="Colorful Shading Accent 5" w:uiPriority="71"/>
+    <w:lsdException w:name="Colorful List Accent 5" w:uiPriority="72"/>
+    <w:lsdException w:name="Colorful Grid Accent 5" w:uiPriority="73"/>
+    <w:lsdException w:name="Light Shading Accent 6" w:uiPriority="60"/>
+    <w:lsdException w:name="Light List Accent 6" w:uiPriority="61"/>
+    <w:lsdException w:name="Light Grid Accent 6" w:uiPriority="62"/>
+    <w:lsdException w:name="Medium Shading 1 Accent 6" w:uiPriority="63"/>
+    <w:lsdException w:name="Medium Shading 2 Accent 6" w:uiPriority="64"/>
+    <w:lsdException w:name="Medium List 1 Accent 6" w:uiPriority="65"/>
+    <w:lsdException w:name="Medium List 2 Accent 6" w:uiPriority="66"/>
+    <w:lsdException w:name="Medium Grid 1 Accent 6" w:uiPriority="67"/>
+    <w:lsdException w:name="Medium Grid 2 Accent 6" w:uiPriority="68"/>
+    <w:lsdException w:name="Medium Grid 3 Accent 6" w:uiPriority="69"/>
+    <w:lsdException w:name="Dark List Accent 6" w:uiPriority="70"/>
+    <w:lsdException w:name="Colorful Shading Accent 6" w:uiPriority="71"/>
+    <w:lsdException w:name="Colorful List Accent 6" w:uiPriority="72"/>
+    <w:lsdException w:name="Colorful Grid Accent 6" w:uiPriority="73"/>
+    <w:lsdException w:name="Subtle Emphasis" w:uiPriority="19" w:qFormat="1"/>
+    <w:lsdException w:name="Intense Emphasis" w:uiPriority="21" w:qFormat="1"/>
+    <w:lsdException w:name="Subtle Reference" w:uiPriority="31" w:qFormat="1"/>
+    <w:lsdException w:name="Intense Reference" w:uiPriority="32" w:qFormat="1"/>
+    <w:lsdException w:name="Book Title" w:uiPriority="33" w:qFormat="1"/>
+    <w:lsdException w:name="Bibliography" w:semiHidden="1" w:uiPriority="37" w:unhideWhenUsed="1"/>
+    <w:lsdException w:name="TOC Heading" w:semiHidden="1" w:uiPriority="39" w:unhideWhenUsed="1" w:qFormat="1"/>
+    <w:lsdException w:name="Plain Table 1" w:uiPriority="41"/>
+    <w:lsdException w:name="Plain Table 2" w:uiPriority="42"/>
+    <w:lsdException w:name="Plain Table 3" w:uiPriority="43"/>
+    <w:lsdException w:name="Plain Table 4" w:uiPriority="44"/>
+    <w:lsdException w:name="Plain Table 5" w:uiPriority="45"/>
+    <w:lsdException w:name="Grid Table Light" w:uiPriority="40"/>
+    <w:lsdException w:name="Grid Table 1 Light" w:uiPriority="46"/>
+    <w:lsdException w:name="Grid Table 2" w:uiPriority="47"/>
+    <w:lsdException w:name="Grid Table 3" w:uiPriority="48"/>
+    <w:lsdException w:name="Grid Table 4" w:uiPriority="49"/>
+    <w:lsdException w:name="Grid Table 5 Dark" w:uiPriority="50"/>
+    <w:lsdException w:name="Grid Table 6 Colorful" w:uiPriority="51"/>
+    <w:lsdException w:name="Grid Table 7 Colorful" w:uiPriority="52"/>
+    <w:lsdException w:name="Grid Table 1 Light Accent 1" w:uiPriority="46"/>
+    <w:lsdException w:name="Grid Table 2 Accent 1" w:uiPriority="47"/>
+    <w:lsdException w:name="Grid Table 3 Accent 1" w:uiPriority="48"/>
+    <w:lsdException w:name="Grid Table 4 Accent 1" w:uiPriority="49"/>
+    <w:lsdException w:name="Grid Table 5 Dark Accent 1" w:uiPriority="50"/>
+    <w:lsdException w:name="Grid Table 6 Colorful Accent 1" w:uiPriority="51"/>
+    <w:lsdException w:name="Grid Table 7 Colorful Accent 1" w:uiPriority="52"/>
+    <w:lsdException w:name="Grid Table 1 Light Accent 2" w:uiPriority="46"/>
+    <w:lsdException w:name="Grid Table 2 Accent 2" w:uiPriority="47"/>
+    <w:lsdException w:name="Grid Table 3 Accent 2" w:uiPriority="48"/>
+    <w:lsdException w:name="Grid Table 4 Accent 2" w:uiPriority="49"/>
+    <w:lsdException w:name="Grid Table 5 Dark Accent 2" w:uiPriority="50"/>
+    <w:lsdException w:name="Grid Table 6 Colorful Accent 2" w:uiPriority="51"/>
+    <w:lsdException w:name="Grid Table 7 Colorful Accent 2" w:uiPriority="52"/>
+    <w:lsdException w:name="Grid Table 1 Light Accent 3" w:uiPriority="46"/>
+    <w:lsdException w:name="Grid Table 2 Accent 3" w:uiPriority="47"/>
+    <w:lsdException w:name="Grid Table 3 Accent 3" w:uiPriority="48"/>
+    <w:lsdException w:name="Grid Table 4 Accent 3" w:uiPriority="49"/>
+    <w:lsdException w:name="Grid Table 5 Dark Accent 3" w:uiPriority="50"/>
+    <w:lsdException w:name="Grid Table 6 Colorful Accent 3" w:uiPriority="51"/>
+    <w:lsdException w:name="Grid Table 7 Colorful Accent 3" w:uiPriority="52"/>
+    <w:lsdException w:name="Grid Table 1 Light Accent 4" w:uiPriority="46"/>
+    <w:lsdException w:name="Grid Table 2 Accent 4" w:uiPriority="47"/>
+    <w:lsdException w:name="Grid Table 3 Accent 4" w:uiPriority="48"/>
+    <w:lsdException w:name="Grid Table 4 Accent 4" w:uiPriority="49"/>
+    <w:lsdException w:name="Grid Table 5 Dark Accent 4" w:uiPriority="50"/>
+    <w:lsdException w:name="Grid Table 6 Colorful Accent 4" w:uiPriority="51"/>
+    <w:lsdException w:name="Grid Table 7 Colorful Accent 4" w:uiPriority="52"/>
+    <w:lsdException w:name="Grid Table 1 Light Accent 5" w:uiPriority="46"/>
+    <w:lsdException w:name="Grid Table 2 Accent 5" w:uiPriority="47"/>
+    <w:lsdException w:name="Grid Table 3 Accent 5" w:uiPriority="48"/>
+    <w:lsdException w:name="Grid Table 4 Accent 5" w:uiPriority="49"/>
+    <w:lsdException w:name="Grid Table 5 Dark Accent 5" w:uiPriority="50"/>
+    <w:lsdException w:name="Grid Table 6 Colorful Accent 5" w:uiPriority="51"/>
+    <w:lsdException w:name="Grid Table 7 Colorful Accent 5" w:uiPriority="52"/>
+    <w:lsdException w:name="Grid Table 1 Light Accent 6" w:uiPriority="46"/>
+    <w:lsdException w:name="Grid Table 2 Accent 6" w:uiPriority="47"/>
+    <w:lsdException w:name="Grid Table 3 Accent 6" w:uiPriority="48"/>
+    <w:lsdException w:name="Grid Table 4 Accent 6" w:uiPriority="49"/>
+    <w:lsdException w:name="Grid Table 5 Dark Accent 6" w:uiPriority="50"/>
+    <w:lsdException w:name="Grid Table 6 Colorful Accent 6" w:uiPriority="51"/>
+    <w:lsdException w:name="Grid Table 7 Colorful Accent 6" w:uiPriority="52"/>
+    <w:lsdException w:name="List Table 1 Light" w:uiPriority="46"/>
+    <w:lsdException w:name="List Table 2" w:uiPriority="47"/>
+    <w:lsdException w:name="List Table 3" w:uiPriority="48"/>
+    <w:lsdException w:name="List Table 4" w:uiPriority="49"/>
+    <w:lsdException w:name="List Table 5 Dark" w:uiPriority="50"/>
+    <w:lsdException w:name="List Table 6 Colorful" w:uiPriority="51"/>
+    <w:lsdException w:name="List Table 7 Colorful" w:uiPriority="52"/>
+    <w:lsdException w:name="List Table 1 Light Accent 1" w:uiPriority="46"/>
+    <w:lsdException w:name="List Table 2 Accent 1" w:uiPriority="47"/>
+    <w:lsdException w:name="List Table 3 Accent 1" w:uiPriority="48"/>
+    <w:lsdException w:name="List Table 4 Accent 1" w:uiPriority="49"/>
+    <w:lsdException w:name="List Table 5 Dark Accent 1" w:uiPriority="50"/>
+    <w:lsdException w:name="List Table 6 Colorful Accent 1" w:uiPriority="51"/>
+    <w:lsdException w:name="List Table 7 Colorful Accent 1" w:uiPriority="52"/>
+    <w:lsdException w:name="List Table 1 Light Accent 2" w:uiPriority="46"/>
+    <w:lsdException w:name="List Table 2 Accent 2" w:uiPriority="47"/>
+    <w:lsdException w:name="List Table 3 Accent 2" w:uiPriority="48"/>
+    <w:lsdException w:name="List Table 4 Accent 2" w:uiPriority="49"/>
+    <w:lsdException w:name="List Table 5 Dark Accent 2" w:uiPriority="50"/>
+    <w:lsdException w:name="List Table 6 Colorful Accent 2" w:uiPriority="51"/>
+    <w:lsdException w:name="List Table 7 Colorful Accent 2" w:uiPriority="52"/>
+    <w:lsdException w:name="List Table 1 Light Accent 3" w:uiPriority="46"/>
+    <w:lsdException w:name="List Table 2 Accent 3" w:uiPriority="47"/>
+    <w:lsdException w:name="List Table 3 Accent 3" w:uiPriority="48"/>
+    <w:lsdException w:name="List Table 4 Accent 3" w:uiPriority="49"/>
+    <w:lsdException w:name="List Table 5 Dark Accent 3" w:uiPriority="50"/>
+    <w:lsdException w:name="List Table 6 Colorful Accent 3" w:uiPriority="51"/>
+    <w:lsdException w:name="List Table 7 Colorful Accent 3" w:uiPriority="52"/>
+    <w:lsdException w:name="List Table 1 Light Accent 4" w:uiPriority="46"/>
+    <w:lsdException w:name="List Table 2 Accent 4" w:uiPriority="47"/>
+    <w:lsdException w:name="List Table 3 Accent 4" w:uiPriority="48"/>
+    <w:lsdException w:name="List Table 4 Accent 4" w:uiPriority="49"/>
+    <w:lsdException w:name="List Table 5 Dark Accent 4" w:uiPriority="50"/>
+    <w:lsdException w:name="List Table 6 Colorful Accent 4" w:uiPriority="51"/>
+    <w:lsdException w:name="List Table 7 Colorful Accent 4" w:uiPriority="52"/>
+    <w:lsdException w:name="List Table 1 Light Accent 5" w:uiPriority="46"/>
+    <w:lsdException w:name="List Table 2 Accent 5" w:uiPriority="47"/>
+    <w:lsdException w:name="List Table 3 Accent 5" w:uiPriority="48"/>
+    <w:lsdException w:name="List Table 4 Accent 5" w:uiPriority="49"/>
+    <w:lsdException w:name="List Table 5 Dark Accent 5" w:uiPriority="50"/>
+    <w:lsdException w:name="List Table 6 Colorful Accent 5" w:uiPriority="51"/>
+    <w:lsdException w:name="List Table 7 Colorful Accent 5" w:uiPriority="52"/>
+    <w:lsdException w:name="List Table 1 Light Accent 6" w:uiPriority="46"/>
+    <w:lsdException w:name="List Table 2 Accent 6" w:uiPriority="47"/>
+    <w:lsdException w:name="List Table 3 Accent 6" w:uiPriority="48"/>
+    <w:lsdException w:name="List Table 4 Accent 6" w:uiPriority="49"/>
+    <w:lsdException w:name="List Table 5 Dark Accent 6" w:uiPriority="50"/>
+    <w:lsdException w:name="List Table 6 Colorful Accent 6" w:uiPriority="51"/>
+    <w:lsdException w:name="List Table 7 Colorful Accent 6" w:uiPriority="52"/>
+    <w:lsdException w:name="Mention" w:semiHidden="1" w:unhideWhenUsed="1"/>
+    <w:lsdException w:name="Smart Hyperlink" w:semiHidden="1" w:unhideWhenUsed="1"/>
+    <w:lsdException w:name="Hashtag" w:semiHidden="1" w:unhideWhenUsed="1"/>
+    <w:lsdException w:name="Unresolved Mention" w:semiHidden="1" w:unhideWhenUsed="1"/>
+  </w:latentStyles>
+  <w:style w:type="paragraph" w:default="1" w:styleId="Standaard">
+    <w:name w:val="Normal"/>
+    <w:qFormat/>
+  </w:style>
+  <w:style w:type="character" w:default="1" w:styleId="Standaardalinea-lettertype">
+    <w:name w:val="Default Paragraph Font"/>
+    <w:uiPriority w:val="1"/>
+    <w:semiHidden/>
+    <w:unhideWhenUsed/>
+  </w:style>
+  <w:style w:type="table" w:default="1" w:styleId="Standaardtabel">
+    <w:name w:val="Normal Table"/>
+    <w:uiPriority w:val="99"/>
+    <w:semiHidden/>
+    <w:unhideWhenUsed/>
+    <w:tblPr>
+      <w:tblInd w:w="0" w:type="dxa"/>
+      <w:tblCellMar>
+        <w:top w:w="0" w:type="dxa"/>
+        <w:left w:w="108" w:type="dxa"/>
+        <w:bottom w:w="0" w:type="dxa"/>
+        <w:right w:w="108" w:type="dxa"/>
+      </w:tblCellMar>
+    </w:tblPr>
+  </w:style>
+  <w:style w:type="numbering" w:default="1" w:styleId="Geenlijst">
+    <w:name w:val="No List"/>
+    <w:uiPriority w:val="99"/>
+    <w:semiHidden/>
+    <w:unhideWhenUsed/>
+  </w:style>
+  <w:style w:type="paragraph" w:customStyle="1" w:styleId="B2D921D46EF74E60B00BB66331ACB55A">
+    <w:name w:val="B2D921D46EF74E60B00BB66331ACB55A"/>
+    <w:rsid w:val="002173B8"/>
+  </w:style>
+  <w:style w:type="paragraph" w:customStyle="1" w:styleId="F74280E0E2364670A10D20A0C1A4979D">
+    <w:name w:val="F74280E0E2364670A10D20A0C1A4979D"/>
+    <w:rsid w:val="002173B8"/>
+  </w:style>
+</w:styles>
+</file>
+
+<file path=word/glossary/webSettings.xml><?xml version="1.0" encoding="utf-8"?>
+<w:webSettings xmlns:mc="http://schemas.openxmlformats.org/markup-compatibility/2006" xmlns:r="http://schemas.openxmlformats.org/officeDocument/2006/relationships" xmlns:w="http://schemas.openxmlformats.org/wordprocessingml/2006/main" xmlns:w14="http://schemas.microsoft.com/office/word/2010/wordml" xmlns:w15="http://schemas.microsoft.com/office/word/2012/wordml" xmlns:w16cid="http://schemas.microsoft.com/office/word/2016/wordml/cid" xmlns:w16se="http://schemas.microsoft.com/office/word/2015/wordml/symex" mc:Ignorable="w14 w15 w16se w16cid">
+  <w:optimizeForBrowser/>
+  <w:allowPNG/>
+</w:webSettings>
+</file>
+
 <file path=word/theme/theme1.xml><?xml version="1.0" encoding="utf-8"?>
 <a:theme xmlns:a="http://schemas.openxmlformats.org/drawingml/2006/main" name="Kantoorthema">
   <a:themeElements>
@@ -6250,7 +4375,7 @@
 </file>
 
 <file path=customXml/itemProps1.xml><?xml version="1.0" encoding="utf-8"?>
-<ds:datastoreItem xmlns:ds="http://schemas.openxmlformats.org/officeDocument/2006/customXml" ds:itemID="{F0980E4E-77D2-4EFD-A4A9-E615E01E424B}">
+<ds:datastoreItem xmlns:ds="http://schemas.openxmlformats.org/officeDocument/2006/customXml" ds:itemID="{4F217BFF-0B1D-4C19-8EA8-3B9B3C016459}">
   <ds:schemaRefs>
     <ds:schemaRef ds:uri="http://schemas.openxmlformats.org/officeDocument/2006/bibliography"/>
   </ds:schemaRefs>

</xml_diff>